<commit_message>
Final changes to design document
</commit_message>
<xml_diff>
--- a/ProjectDesign.docx
+++ b/ProjectDesign.docx
@@ -50,13 +50,6 @@
                     <w:caps/>
                   </w:rPr>
                 </w:pPr>
-                <w:r>
-                  <w:rPr>
-                    <w:rFonts w:asciiTheme="majorHAnsi" w:eastAsiaTheme="majorEastAsia" w:hAnsiTheme="majorHAnsi" w:cstheme="majorBidi"/>
-                    <w:caps/>
-                  </w:rPr>
-                  <w:t>p</w:t>
-                </w:r>
               </w:p>
             </w:tc>
           </w:tr>
@@ -256,12 +249,21 @@
                     <w:bCs/>
                   </w:rPr>
                 </w:pPr>
+                <w:proofErr w:type="spellStart"/>
                 <w:r>
                   <w:rPr>
                     <w:b/>
                     <w:bCs/>
                   </w:rPr>
-                  <w:t>Maclane May</w:t>
+                  <w:t>Maclane</w:t>
+                </w:r>
+                <w:proofErr w:type="spellEnd"/>
+                <w:r>
+                  <w:rPr>
+                    <w:b/>
+                    <w:bCs/>
+                  </w:rPr>
+                  <w:t xml:space="preserve"> May</w:t>
                 </w:r>
               </w:p>
             </w:tc>
@@ -461,6 +463,8 @@
               <w:bCs/>
             </w:rPr>
           </w:pPr>
+          <w:bookmarkStart w:id="0" w:name="_GoBack"/>
+          <w:bookmarkEnd w:id="0"/>
         </w:p>
         <w:tbl>
           <w:tblPr>
@@ -469,10 +473,10 @@
             <w:tblLook w:val="04A0" w:firstRow="1" w:lastRow="0" w:firstColumn="1" w:lastColumn="0" w:noHBand="0" w:noVBand="1"/>
           </w:tblPr>
           <w:tblGrid>
-            <w:gridCol w:w="2321"/>
-            <w:gridCol w:w="2332"/>
-            <w:gridCol w:w="2356"/>
-            <w:gridCol w:w="2341"/>
+            <w:gridCol w:w="2316"/>
+            <w:gridCol w:w="2327"/>
+            <w:gridCol w:w="2353"/>
+            <w:gridCol w:w="2354"/>
           </w:tblGrid>
           <w:tr>
             <w:tc>
@@ -724,8 +728,16 @@
                   <w:rPr>
                     <w:bCs/>
                   </w:rPr>
-                  <w:t>Added More to ReqDoc</w:t>
+                  <w:t xml:space="preserve">Added More to </w:t>
                 </w:r>
+                <w:proofErr w:type="spellStart"/>
+                <w:r>
+                  <w:rPr>
+                    <w:bCs/>
+                  </w:rPr>
+                  <w:t>ReqDoc</w:t>
+                </w:r>
+                <w:proofErr w:type="spellEnd"/>
               </w:p>
             </w:tc>
             <w:tc>
@@ -982,11 +994,19 @@
                     <w:bCs/>
                   </w:rPr>
                 </w:pPr>
+                <w:proofErr w:type="spellStart"/>
                 <w:r>
                   <w:rPr>
                     <w:bCs/>
                   </w:rPr>
-                  <w:t>Maclane May</w:t>
+                  <w:t>Maclane</w:t>
+                </w:r>
+                <w:proofErr w:type="spellEnd"/>
+                <w:r>
+                  <w:rPr>
+                    <w:bCs/>
+                  </w:rPr>
+                  <w:t xml:space="preserve"> May</w:t>
                 </w:r>
               </w:p>
             </w:tc>
@@ -1303,8 +1323,6 @@
                   </w:rPr>
                   <w:t>Adam Gabriel</w:t>
                 </w:r>
-                <w:bookmarkStart w:id="0" w:name="_GoBack"/>
-                <w:bookmarkEnd w:id="0"/>
               </w:p>
             </w:tc>
           </w:tr>
@@ -1322,6 +1340,12 @@
                     <w:bCs/>
                   </w:rPr>
                 </w:pPr>
+                <w:r>
+                  <w:rPr>
+                    <w:bCs/>
+                  </w:rPr>
+                  <w:t>4-3-2018</w:t>
+                </w:r>
               </w:p>
             </w:tc>
             <w:tc>
@@ -1334,6 +1358,12 @@
                     <w:bCs/>
                   </w:rPr>
                 </w:pPr>
+                <w:r>
+                  <w:rPr>
+                    <w:bCs/>
+                  </w:rPr>
+                  <w:t>0.2</w:t>
+                </w:r>
               </w:p>
             </w:tc>
             <w:tc>
@@ -1346,6 +1376,12 @@
                     <w:bCs/>
                   </w:rPr>
                 </w:pPr>
+                <w:r>
+                  <w:rPr>
+                    <w:bCs/>
+                  </w:rPr>
+                  <w:t>Final format updates specifically to class diagram section</w:t>
+                </w:r>
               </w:p>
             </w:tc>
             <w:tc>
@@ -1358,6 +1394,12 @@
                     <w:bCs/>
                   </w:rPr>
                 </w:pPr>
+                <w:r>
+                  <w:rPr>
+                    <w:bCs/>
+                  </w:rPr>
+                  <w:t>Adam Gabriel/Taylor Meads</w:t>
+                </w:r>
               </w:p>
             </w:tc>
           </w:tr>
@@ -1641,7 +1683,7 @@
           <w:r>
             <w:fldChar w:fldCharType="separate"/>
           </w:r>
-          <w:hyperlink w:anchor="_Toc510469027" w:history="1">
+          <w:hyperlink w:anchor="_Toc510544698" w:history="1">
             <w:r>
               <w:rPr>
                 <w:rStyle w:val="Hyperlink"/>
@@ -1681,7 +1723,7 @@
                 <w:noProof/>
                 <w:webHidden/>
               </w:rPr>
-              <w:instrText xml:space="preserve"> PAGEREF _Toc510469027 \h </w:instrText>
+              <w:instrText xml:space="preserve"> PAGEREF _Toc510544698 \h </w:instrText>
             </w:r>
             <w:r>
               <w:rPr>
@@ -1723,7 +1765,7 @@
               <w:noProof/>
             </w:rPr>
           </w:pPr>
-          <w:hyperlink w:anchor="_Toc510469028" w:history="1">
+          <w:hyperlink w:anchor="_Toc510544699" w:history="1">
             <w:r>
               <w:rPr>
                 <w:rStyle w:val="Hyperlink"/>
@@ -1763,7 +1805,7 @@
                 <w:noProof/>
                 <w:webHidden/>
               </w:rPr>
-              <w:instrText xml:space="preserve"> PAGEREF _Toc510469028 \h </w:instrText>
+              <w:instrText xml:space="preserve"> PAGEREF _Toc510544699 \h </w:instrText>
             </w:r>
             <w:r>
               <w:rPr>
@@ -1805,7 +1847,7 @@
               <w:noProof/>
             </w:rPr>
           </w:pPr>
-          <w:hyperlink w:anchor="_Toc510469029" w:history="1">
+          <w:hyperlink w:anchor="_Toc510544700" w:history="1">
             <w:r>
               <w:rPr>
                 <w:rStyle w:val="Hyperlink"/>
@@ -1845,7 +1887,7 @@
                 <w:noProof/>
                 <w:webHidden/>
               </w:rPr>
-              <w:instrText xml:space="preserve"> PAGEREF _Toc510469029 \h </w:instrText>
+              <w:instrText xml:space="preserve"> PAGEREF _Toc510544700 \h </w:instrText>
             </w:r>
             <w:r>
               <w:rPr>
@@ -1887,7 +1929,7 @@
               <w:noProof/>
             </w:rPr>
           </w:pPr>
-          <w:hyperlink w:anchor="_Toc510469030" w:history="1">
+          <w:hyperlink w:anchor="_Toc510544701" w:history="1">
             <w:r>
               <w:rPr>
                 <w:rStyle w:val="Hyperlink"/>
@@ -1927,7 +1969,7 @@
                 <w:noProof/>
                 <w:webHidden/>
               </w:rPr>
-              <w:instrText xml:space="preserve"> PAGEREF _Toc510469030 \h </w:instrText>
+              <w:instrText xml:space="preserve"> PAGEREF _Toc510544701 \h </w:instrText>
             </w:r>
             <w:r>
               <w:rPr>
@@ -1969,7 +2011,7 @@
               <w:noProof/>
             </w:rPr>
           </w:pPr>
-          <w:hyperlink w:anchor="_Toc510469031" w:history="1">
+          <w:hyperlink w:anchor="_Toc510544702" w:history="1">
             <w:r>
               <w:rPr>
                 <w:rStyle w:val="Hyperlink"/>
@@ -2009,7 +2051,7 @@
                 <w:noProof/>
                 <w:webHidden/>
               </w:rPr>
-              <w:instrText xml:space="preserve"> PAGEREF _Toc510469031 \h </w:instrText>
+              <w:instrText xml:space="preserve"> PAGEREF _Toc510544702 \h </w:instrText>
             </w:r>
             <w:r>
               <w:rPr>
@@ -2051,7 +2093,7 @@
               <w:noProof/>
             </w:rPr>
           </w:pPr>
-          <w:hyperlink w:anchor="_Toc510469032" w:history="1">
+          <w:hyperlink w:anchor="_Toc510544703" w:history="1">
             <w:r>
               <w:rPr>
                 <w:rStyle w:val="Hyperlink"/>
@@ -2091,7 +2133,7 @@
                 <w:noProof/>
                 <w:webHidden/>
               </w:rPr>
-              <w:instrText xml:space="preserve"> PAGEREF _Toc510469032 \h </w:instrText>
+              <w:instrText xml:space="preserve"> PAGEREF _Toc510544703 \h </w:instrText>
             </w:r>
             <w:r>
               <w:rPr>
@@ -2133,7 +2175,7 @@
               <w:noProof/>
             </w:rPr>
           </w:pPr>
-          <w:hyperlink w:anchor="_Toc510469033" w:history="1">
+          <w:hyperlink w:anchor="_Toc510544704" w:history="1">
             <w:r>
               <w:rPr>
                 <w:rStyle w:val="Hyperlink"/>
@@ -2173,7 +2215,7 @@
                 <w:noProof/>
                 <w:webHidden/>
               </w:rPr>
-              <w:instrText xml:space="preserve"> PAGEREF _Toc510469033 \h </w:instrText>
+              <w:instrText xml:space="preserve"> PAGEREF _Toc510544704 \h </w:instrText>
             </w:r>
             <w:r>
               <w:rPr>
@@ -2215,7 +2257,7 @@
               <w:noProof/>
             </w:rPr>
           </w:pPr>
-          <w:hyperlink w:anchor="_Toc510469034" w:history="1">
+          <w:hyperlink w:anchor="_Toc510544705" w:history="1">
             <w:r>
               <w:rPr>
                 <w:rStyle w:val="Hyperlink"/>
@@ -2255,7 +2297,7 @@
                 <w:noProof/>
                 <w:webHidden/>
               </w:rPr>
-              <w:instrText xml:space="preserve"> PAGEREF _Toc510469034 \h </w:instrText>
+              <w:instrText xml:space="preserve"> PAGEREF _Toc510544705 \h </w:instrText>
             </w:r>
             <w:r>
               <w:rPr>
@@ -2297,7 +2339,7 @@
               <w:noProof/>
             </w:rPr>
           </w:pPr>
-          <w:hyperlink w:anchor="_Toc510469035" w:history="1">
+          <w:hyperlink w:anchor="_Toc510544706" w:history="1">
             <w:r>
               <w:rPr>
                 <w:rStyle w:val="Hyperlink"/>
@@ -2337,7 +2379,7 @@
                 <w:noProof/>
                 <w:webHidden/>
               </w:rPr>
-              <w:instrText xml:space="preserve"> PAGEREF _Toc510469035 \h </w:instrText>
+              <w:instrText xml:space="preserve"> PAGEREF _Toc510544706 \h </w:instrText>
             </w:r>
             <w:r>
               <w:rPr>
@@ -2379,7 +2421,7 @@
               <w:noProof/>
             </w:rPr>
           </w:pPr>
-          <w:hyperlink w:anchor="_Toc510469036" w:history="1">
+          <w:hyperlink w:anchor="_Toc510544707" w:history="1">
             <w:r>
               <w:rPr>
                 <w:rStyle w:val="Hyperlink"/>
@@ -2419,7 +2461,7 @@
                 <w:noProof/>
                 <w:webHidden/>
               </w:rPr>
-              <w:instrText xml:space="preserve"> PAGEREF _Toc510469036 \h </w:instrText>
+              <w:instrText xml:space="preserve"> PAGEREF _Toc510544707 \h </w:instrText>
             </w:r>
             <w:r>
               <w:rPr>
@@ -2461,7 +2503,7 @@
               <w:noProof/>
             </w:rPr>
           </w:pPr>
-          <w:hyperlink w:anchor="_Toc510469037" w:history="1">
+          <w:hyperlink w:anchor="_Toc510544708" w:history="1">
             <w:r>
               <w:rPr>
                 <w:rStyle w:val="Hyperlink"/>
@@ -2501,7 +2543,7 @@
                 <w:noProof/>
                 <w:webHidden/>
               </w:rPr>
-              <w:instrText xml:space="preserve"> PAGEREF _Toc510469037 \h </w:instrText>
+              <w:instrText xml:space="preserve"> PAGEREF _Toc510544708 \h </w:instrText>
             </w:r>
             <w:r>
               <w:rPr>
@@ -2543,7 +2585,7 @@
               <w:noProof/>
             </w:rPr>
           </w:pPr>
-          <w:hyperlink w:anchor="_Toc510469038" w:history="1">
+          <w:hyperlink w:anchor="_Toc510544709" w:history="1">
             <w:r>
               <w:rPr>
                 <w:rStyle w:val="Hyperlink"/>
@@ -2583,7 +2625,7 @@
                 <w:noProof/>
                 <w:webHidden/>
               </w:rPr>
-              <w:instrText xml:space="preserve"> PAGEREF _Toc510469038 \h </w:instrText>
+              <w:instrText xml:space="preserve"> PAGEREF _Toc510544709 \h </w:instrText>
             </w:r>
             <w:r>
               <w:rPr>
@@ -2625,7 +2667,7 @@
               <w:noProof/>
             </w:rPr>
           </w:pPr>
-          <w:hyperlink w:anchor="_Toc510469039" w:history="1">
+          <w:hyperlink w:anchor="_Toc510544710" w:history="1">
             <w:r>
               <w:rPr>
                 <w:rStyle w:val="Hyperlink"/>
@@ -2665,7 +2707,7 @@
                 <w:noProof/>
                 <w:webHidden/>
               </w:rPr>
-              <w:instrText xml:space="preserve"> PAGEREF _Toc510469039 \h </w:instrText>
+              <w:instrText xml:space="preserve"> PAGEREF _Toc510544710 \h </w:instrText>
             </w:r>
             <w:r>
               <w:rPr>
@@ -2707,7 +2749,7 @@
               <w:noProof/>
             </w:rPr>
           </w:pPr>
-          <w:hyperlink w:anchor="_Toc510469040" w:history="1">
+          <w:hyperlink w:anchor="_Toc510544711" w:history="1">
             <w:r>
               <w:rPr>
                 <w:rStyle w:val="Hyperlink"/>
@@ -2747,7 +2789,7 @@
                 <w:noProof/>
                 <w:webHidden/>
               </w:rPr>
-              <w:instrText xml:space="preserve"> PAGEREF _Toc510469040 \h </w:instrText>
+              <w:instrText xml:space="preserve"> PAGEREF _Toc510544711 \h </w:instrText>
             </w:r>
             <w:r>
               <w:rPr>
@@ -2789,7 +2831,7 @@
               <w:noProof/>
             </w:rPr>
           </w:pPr>
-          <w:hyperlink w:anchor="_Toc510469041" w:history="1">
+          <w:hyperlink w:anchor="_Toc510544712" w:history="1">
             <w:r>
               <w:rPr>
                 <w:rStyle w:val="Hyperlink"/>
@@ -2829,7 +2871,7 @@
                 <w:noProof/>
                 <w:webHidden/>
               </w:rPr>
-              <w:instrText xml:space="preserve"> PAGEREF _Toc510469041 \h </w:instrText>
+              <w:instrText xml:space="preserve"> PAGEREF _Toc510544712 \h </w:instrText>
             </w:r>
             <w:r>
               <w:rPr>
@@ -2849,7 +2891,7 @@
                 <w:noProof/>
                 <w:webHidden/>
               </w:rPr>
-              <w:t>6</w:t>
+              <w:t>7</w:t>
             </w:r>
             <w:r>
               <w:rPr>
@@ -2871,7 +2913,7 @@
               <w:noProof/>
             </w:rPr>
           </w:pPr>
-          <w:hyperlink w:anchor="_Toc510469042" w:history="1">
+          <w:hyperlink w:anchor="_Toc510544713" w:history="1">
             <w:r>
               <w:rPr>
                 <w:rStyle w:val="Hyperlink"/>
@@ -2911,7 +2953,7 @@
                 <w:noProof/>
                 <w:webHidden/>
               </w:rPr>
-              <w:instrText xml:space="preserve"> PAGEREF _Toc510469042 \h </w:instrText>
+              <w:instrText xml:space="preserve"> PAGEREF _Toc510544713 \h </w:instrText>
             </w:r>
             <w:r>
               <w:rPr>
@@ -2953,7 +2995,7 @@
               <w:noProof/>
             </w:rPr>
           </w:pPr>
-          <w:hyperlink w:anchor="_Toc510469043" w:history="1">
+          <w:hyperlink w:anchor="_Toc510544714" w:history="1">
             <w:r>
               <w:rPr>
                 <w:rStyle w:val="Hyperlink"/>
@@ -2993,7 +3035,7 @@
                 <w:noProof/>
                 <w:webHidden/>
               </w:rPr>
-              <w:instrText xml:space="preserve"> PAGEREF _Toc510469043 \h </w:instrText>
+              <w:instrText xml:space="preserve"> PAGEREF _Toc510544714 \h </w:instrText>
             </w:r>
             <w:r>
               <w:rPr>
@@ -3035,7 +3077,7 @@
               <w:noProof/>
             </w:rPr>
           </w:pPr>
-          <w:hyperlink w:anchor="_Toc510469044" w:history="1">
+          <w:hyperlink w:anchor="_Toc510544715" w:history="1">
             <w:r>
               <w:rPr>
                 <w:rStyle w:val="Hyperlink"/>
@@ -3075,7 +3117,7 @@
                 <w:noProof/>
                 <w:webHidden/>
               </w:rPr>
-              <w:instrText xml:space="preserve"> PAGEREF _Toc510469044 \h </w:instrText>
+              <w:instrText xml:space="preserve"> PAGEREF _Toc510544715 \h </w:instrText>
             </w:r>
             <w:r>
               <w:rPr>
@@ -3117,7 +3159,7 @@
               <w:noProof/>
             </w:rPr>
           </w:pPr>
-          <w:hyperlink w:anchor="_Toc510469045" w:history="1">
+          <w:hyperlink w:anchor="_Toc510544716" w:history="1">
             <w:r>
               <w:rPr>
                 <w:rStyle w:val="Hyperlink"/>
@@ -3157,7 +3199,7 @@
                 <w:noProof/>
                 <w:webHidden/>
               </w:rPr>
-              <w:instrText xml:space="preserve"> PAGEREF _Toc510469045 \h </w:instrText>
+              <w:instrText xml:space="preserve"> PAGEREF _Toc510544716 \h </w:instrText>
             </w:r>
             <w:r>
               <w:rPr>
@@ -3177,7 +3219,7 @@
                 <w:noProof/>
                 <w:webHidden/>
               </w:rPr>
-              <w:t>7</w:t>
+              <w:t>8</w:t>
             </w:r>
             <w:r>
               <w:rPr>
@@ -3199,7 +3241,7 @@
               <w:noProof/>
             </w:rPr>
           </w:pPr>
-          <w:hyperlink w:anchor="_Toc510469046" w:history="1">
+          <w:hyperlink w:anchor="_Toc510544717" w:history="1">
             <w:r>
               <w:rPr>
                 <w:rStyle w:val="Hyperlink"/>
@@ -3239,7 +3281,7 @@
                 <w:noProof/>
                 <w:webHidden/>
               </w:rPr>
-              <w:instrText xml:space="preserve"> PAGEREF _Toc510469046 \h </w:instrText>
+              <w:instrText xml:space="preserve"> PAGEREF _Toc510544717 \h </w:instrText>
             </w:r>
             <w:r>
               <w:rPr>
@@ -3281,7 +3323,7 @@
               <w:noProof/>
             </w:rPr>
           </w:pPr>
-          <w:hyperlink w:anchor="_Toc510469047" w:history="1">
+          <w:hyperlink w:anchor="_Toc510544718" w:history="1">
             <w:r>
               <w:rPr>
                 <w:rStyle w:val="Hyperlink"/>
@@ -3321,7 +3363,7 @@
                 <w:noProof/>
                 <w:webHidden/>
               </w:rPr>
-              <w:instrText xml:space="preserve"> PAGEREF _Toc510469047 \h </w:instrText>
+              <w:instrText xml:space="preserve"> PAGEREF _Toc510544718 \h </w:instrText>
             </w:r>
             <w:r>
               <w:rPr>
@@ -3363,7 +3405,7 @@
               <w:noProof/>
             </w:rPr>
           </w:pPr>
-          <w:hyperlink w:anchor="_Toc510469048" w:history="1">
+          <w:hyperlink w:anchor="_Toc510544719" w:history="1">
             <w:r>
               <w:rPr>
                 <w:rStyle w:val="Hyperlink"/>
@@ -3403,7 +3445,7 @@
                 <w:noProof/>
                 <w:webHidden/>
               </w:rPr>
-              <w:instrText xml:space="preserve"> PAGEREF _Toc510469048 \h </w:instrText>
+              <w:instrText xml:space="preserve"> PAGEREF _Toc510544719 \h </w:instrText>
             </w:r>
             <w:r>
               <w:rPr>
@@ -3445,7 +3487,7 @@
               <w:noProof/>
             </w:rPr>
           </w:pPr>
-          <w:hyperlink w:anchor="_Toc510469049" w:history="1">
+          <w:hyperlink w:anchor="_Toc510544720" w:history="1">
             <w:r>
               <w:rPr>
                 <w:rStyle w:val="Hyperlink"/>
@@ -3485,7 +3527,7 @@
                 <w:noProof/>
                 <w:webHidden/>
               </w:rPr>
-              <w:instrText xml:space="preserve"> PAGEREF _Toc510469049 \h </w:instrText>
+              <w:instrText xml:space="preserve"> PAGEREF _Toc510544720 \h </w:instrText>
             </w:r>
             <w:r>
               <w:rPr>
@@ -3527,7 +3569,7 @@
               <w:noProof/>
             </w:rPr>
           </w:pPr>
-          <w:hyperlink w:anchor="_Toc510469050" w:history="1">
+          <w:hyperlink w:anchor="_Toc510544721" w:history="1">
             <w:r>
               <w:rPr>
                 <w:rStyle w:val="Hyperlink"/>
@@ -3567,7 +3609,7 @@
                 <w:noProof/>
                 <w:webHidden/>
               </w:rPr>
-              <w:instrText xml:space="preserve"> PAGEREF _Toc510469050 \h </w:instrText>
+              <w:instrText xml:space="preserve"> PAGEREF _Toc510544721 \h </w:instrText>
             </w:r>
             <w:r>
               <w:rPr>
@@ -3609,7 +3651,7 @@
               <w:noProof/>
             </w:rPr>
           </w:pPr>
-          <w:hyperlink w:anchor="_Toc510469051" w:history="1">
+          <w:hyperlink w:anchor="_Toc510544722" w:history="1">
             <w:r>
               <w:rPr>
                 <w:rStyle w:val="Hyperlink"/>
@@ -3649,7 +3691,7 @@
                 <w:noProof/>
                 <w:webHidden/>
               </w:rPr>
-              <w:instrText xml:space="preserve"> PAGEREF _Toc510469051 \h </w:instrText>
+              <w:instrText xml:space="preserve"> PAGEREF _Toc510544722 \h </w:instrText>
             </w:r>
             <w:r>
               <w:rPr>
@@ -3691,7 +3733,7 @@
               <w:noProof/>
             </w:rPr>
           </w:pPr>
-          <w:hyperlink w:anchor="_Toc510469052" w:history="1">
+          <w:hyperlink w:anchor="_Toc510544723" w:history="1">
             <w:r>
               <w:rPr>
                 <w:rStyle w:val="Hyperlink"/>
@@ -3731,7 +3773,7 @@
                 <w:noProof/>
                 <w:webHidden/>
               </w:rPr>
-              <w:instrText xml:space="preserve"> PAGEREF _Toc510469052 \h </w:instrText>
+              <w:instrText xml:space="preserve"> PAGEREF _Toc510544723 \h </w:instrText>
             </w:r>
             <w:r>
               <w:rPr>
@@ -3773,7 +3815,7 @@
               <w:noProof/>
             </w:rPr>
           </w:pPr>
-          <w:hyperlink w:anchor="_Toc510469053" w:history="1">
+          <w:hyperlink w:anchor="_Toc510544724" w:history="1">
             <w:r>
               <w:rPr>
                 <w:rStyle w:val="Hyperlink"/>
@@ -3813,7 +3855,7 @@
                 <w:noProof/>
                 <w:webHidden/>
               </w:rPr>
-              <w:instrText xml:space="preserve"> PAGEREF _Toc510469053 \h </w:instrText>
+              <w:instrText xml:space="preserve"> PAGEREF _Toc510544724 \h </w:instrText>
             </w:r>
             <w:r>
               <w:rPr>
@@ -3855,7 +3897,7 @@
               <w:noProof/>
             </w:rPr>
           </w:pPr>
-          <w:hyperlink w:anchor="_Toc510469054" w:history="1">
+          <w:hyperlink w:anchor="_Toc510544725" w:history="1">
             <w:r>
               <w:rPr>
                 <w:rStyle w:val="Hyperlink"/>
@@ -3895,7 +3937,7 @@
                 <w:noProof/>
                 <w:webHidden/>
               </w:rPr>
-              <w:instrText xml:space="preserve"> PAGEREF _Toc510469054 \h </w:instrText>
+              <w:instrText xml:space="preserve"> PAGEREF _Toc510544725 \h </w:instrText>
             </w:r>
             <w:r>
               <w:rPr>
@@ -3937,7 +3979,7 @@
               <w:noProof/>
             </w:rPr>
           </w:pPr>
-          <w:hyperlink w:anchor="_Toc510469055" w:history="1">
+          <w:hyperlink w:anchor="_Toc510544726" w:history="1">
             <w:r>
               <w:rPr>
                 <w:rStyle w:val="Hyperlink"/>
@@ -3977,7 +4019,7 @@
                 <w:noProof/>
                 <w:webHidden/>
               </w:rPr>
-              <w:instrText xml:space="preserve"> PAGEREF _Toc510469055 \h </w:instrText>
+              <w:instrText xml:space="preserve"> PAGEREF _Toc510544726 \h </w:instrText>
             </w:r>
             <w:r>
               <w:rPr>
@@ -4019,7 +4061,7 @@
               <w:noProof/>
             </w:rPr>
           </w:pPr>
-          <w:hyperlink w:anchor="_Toc510469056" w:history="1">
+          <w:hyperlink w:anchor="_Toc510544727" w:history="1">
             <w:r>
               <w:rPr>
                 <w:rStyle w:val="Hyperlink"/>
@@ -4059,7 +4101,7 @@
                 <w:noProof/>
                 <w:webHidden/>
               </w:rPr>
-              <w:instrText xml:space="preserve"> PAGEREF _Toc510469056 \h </w:instrText>
+              <w:instrText xml:space="preserve"> PAGEREF _Toc510544727 \h </w:instrText>
             </w:r>
             <w:r>
               <w:rPr>
@@ -4101,7 +4143,7 @@
               <w:noProof/>
             </w:rPr>
           </w:pPr>
-          <w:hyperlink w:anchor="_Toc510469057" w:history="1">
+          <w:hyperlink w:anchor="_Toc510544728" w:history="1">
             <w:r>
               <w:rPr>
                 <w:rStyle w:val="Hyperlink"/>
@@ -4141,7 +4183,7 @@
                 <w:noProof/>
                 <w:webHidden/>
               </w:rPr>
-              <w:instrText xml:space="preserve"> PAGEREF _Toc510469057 \h </w:instrText>
+              <w:instrText xml:space="preserve"> PAGEREF _Toc510544728 \h </w:instrText>
             </w:r>
             <w:r>
               <w:rPr>
@@ -4183,7 +4225,7 @@
               <w:noProof/>
             </w:rPr>
           </w:pPr>
-          <w:hyperlink w:anchor="_Toc510469058" w:history="1">
+          <w:hyperlink w:anchor="_Toc510544729" w:history="1">
             <w:r>
               <w:rPr>
                 <w:rStyle w:val="Hyperlink"/>
@@ -4223,7 +4265,7 @@
                 <w:noProof/>
                 <w:webHidden/>
               </w:rPr>
-              <w:instrText xml:space="preserve"> PAGEREF _Toc510469058 \h </w:instrText>
+              <w:instrText xml:space="preserve"> PAGEREF _Toc510544729 \h </w:instrText>
             </w:r>
             <w:r>
               <w:rPr>
@@ -4244,6 +4286,416 @@
                 <w:webHidden/>
               </w:rPr>
               <w:t>16</w:t>
+            </w:r>
+            <w:r>
+              <w:rPr>
+                <w:noProof/>
+                <w:webHidden/>
+              </w:rPr>
+              <w:fldChar w:fldCharType="end"/>
+            </w:r>
+          </w:hyperlink>
+        </w:p>
+        <w:p>
+          <w:pPr>
+            <w:pStyle w:val="TOC2"/>
+            <w:tabs>
+              <w:tab w:val="left" w:pos="880"/>
+              <w:tab w:val="right" w:leader="dot" w:pos="9350"/>
+            </w:tabs>
+            <w:rPr>
+              <w:noProof/>
+            </w:rPr>
+          </w:pPr>
+          <w:hyperlink w:anchor="_Toc510544730" w:history="1">
+            <w:r>
+              <w:rPr>
+                <w:rStyle w:val="Hyperlink"/>
+                <w:noProof/>
+              </w:rPr>
+              <w:t>6.1</w:t>
+            </w:r>
+            <w:r>
+              <w:rPr>
+                <w:noProof/>
+              </w:rPr>
+              <w:tab/>
+            </w:r>
+            <w:r>
+              <w:rPr>
+                <w:rStyle w:val="Hyperlink"/>
+                <w:noProof/>
+              </w:rPr>
+              <w:t>Main Class Diagram</w:t>
+            </w:r>
+            <w:r>
+              <w:rPr>
+                <w:noProof/>
+                <w:webHidden/>
+              </w:rPr>
+              <w:tab/>
+            </w:r>
+            <w:r>
+              <w:rPr>
+                <w:noProof/>
+                <w:webHidden/>
+              </w:rPr>
+              <w:fldChar w:fldCharType="begin"/>
+            </w:r>
+            <w:r>
+              <w:rPr>
+                <w:noProof/>
+                <w:webHidden/>
+              </w:rPr>
+              <w:instrText xml:space="preserve"> PAGEREF _Toc510544730 \h </w:instrText>
+            </w:r>
+            <w:r>
+              <w:rPr>
+                <w:noProof/>
+                <w:webHidden/>
+              </w:rPr>
+            </w:r>
+            <w:r>
+              <w:rPr>
+                <w:noProof/>
+                <w:webHidden/>
+              </w:rPr>
+              <w:fldChar w:fldCharType="separate"/>
+            </w:r>
+            <w:r>
+              <w:rPr>
+                <w:noProof/>
+                <w:webHidden/>
+              </w:rPr>
+              <w:t>16</w:t>
+            </w:r>
+            <w:r>
+              <w:rPr>
+                <w:noProof/>
+                <w:webHidden/>
+              </w:rPr>
+              <w:fldChar w:fldCharType="end"/>
+            </w:r>
+          </w:hyperlink>
+        </w:p>
+        <w:p>
+          <w:pPr>
+            <w:pStyle w:val="TOC2"/>
+            <w:tabs>
+              <w:tab w:val="left" w:pos="880"/>
+              <w:tab w:val="right" w:leader="dot" w:pos="9350"/>
+            </w:tabs>
+            <w:rPr>
+              <w:noProof/>
+            </w:rPr>
+          </w:pPr>
+          <w:hyperlink w:anchor="_Toc510544731" w:history="1">
+            <w:r>
+              <w:rPr>
+                <w:rStyle w:val="Hyperlink"/>
+                <w:noProof/>
+              </w:rPr>
+              <w:t>6.2</w:t>
+            </w:r>
+            <w:r>
+              <w:rPr>
+                <w:noProof/>
+              </w:rPr>
+              <w:tab/>
+            </w:r>
+            <w:r>
+              <w:rPr>
+                <w:rStyle w:val="Hyperlink"/>
+                <w:noProof/>
+              </w:rPr>
+              <w:t>Main Activity Section</w:t>
+            </w:r>
+            <w:r>
+              <w:rPr>
+                <w:noProof/>
+                <w:webHidden/>
+              </w:rPr>
+              <w:tab/>
+            </w:r>
+            <w:r>
+              <w:rPr>
+                <w:noProof/>
+                <w:webHidden/>
+              </w:rPr>
+              <w:fldChar w:fldCharType="begin"/>
+            </w:r>
+            <w:r>
+              <w:rPr>
+                <w:noProof/>
+                <w:webHidden/>
+              </w:rPr>
+              <w:instrText xml:space="preserve"> PAGEREF _Toc510544731 \h </w:instrText>
+            </w:r>
+            <w:r>
+              <w:rPr>
+                <w:noProof/>
+                <w:webHidden/>
+              </w:rPr>
+            </w:r>
+            <w:r>
+              <w:rPr>
+                <w:noProof/>
+                <w:webHidden/>
+              </w:rPr>
+              <w:fldChar w:fldCharType="separate"/>
+            </w:r>
+            <w:r>
+              <w:rPr>
+                <w:noProof/>
+                <w:webHidden/>
+              </w:rPr>
+              <w:t>17</w:t>
+            </w:r>
+            <w:r>
+              <w:rPr>
+                <w:noProof/>
+                <w:webHidden/>
+              </w:rPr>
+              <w:fldChar w:fldCharType="end"/>
+            </w:r>
+          </w:hyperlink>
+        </w:p>
+        <w:p>
+          <w:pPr>
+            <w:pStyle w:val="TOC2"/>
+            <w:tabs>
+              <w:tab w:val="left" w:pos="880"/>
+              <w:tab w:val="right" w:leader="dot" w:pos="9350"/>
+            </w:tabs>
+            <w:rPr>
+              <w:noProof/>
+            </w:rPr>
+          </w:pPr>
+          <w:hyperlink w:anchor="_Toc510544732" w:history="1">
+            <w:r>
+              <w:rPr>
+                <w:rStyle w:val="Hyperlink"/>
+                <w:noProof/>
+              </w:rPr>
+              <w:t>6.3</w:t>
+            </w:r>
+            <w:r>
+              <w:rPr>
+                <w:noProof/>
+              </w:rPr>
+              <w:tab/>
+            </w:r>
+            <w:r>
+              <w:rPr>
+                <w:rStyle w:val="Hyperlink"/>
+                <w:noProof/>
+              </w:rPr>
+              <w:t>Fragment Section</w:t>
+            </w:r>
+            <w:r>
+              <w:rPr>
+                <w:noProof/>
+                <w:webHidden/>
+              </w:rPr>
+              <w:tab/>
+            </w:r>
+            <w:r>
+              <w:rPr>
+                <w:noProof/>
+                <w:webHidden/>
+              </w:rPr>
+              <w:fldChar w:fldCharType="begin"/>
+            </w:r>
+            <w:r>
+              <w:rPr>
+                <w:noProof/>
+                <w:webHidden/>
+              </w:rPr>
+              <w:instrText xml:space="preserve"> PAGEREF _Toc510544732 \h </w:instrText>
+            </w:r>
+            <w:r>
+              <w:rPr>
+                <w:noProof/>
+                <w:webHidden/>
+              </w:rPr>
+            </w:r>
+            <w:r>
+              <w:rPr>
+                <w:noProof/>
+                <w:webHidden/>
+              </w:rPr>
+              <w:fldChar w:fldCharType="separate"/>
+            </w:r>
+            <w:r>
+              <w:rPr>
+                <w:noProof/>
+                <w:webHidden/>
+              </w:rPr>
+              <w:t>18</w:t>
+            </w:r>
+            <w:r>
+              <w:rPr>
+                <w:noProof/>
+                <w:webHidden/>
+              </w:rPr>
+              <w:fldChar w:fldCharType="end"/>
+            </w:r>
+          </w:hyperlink>
+        </w:p>
+        <w:p>
+          <w:pPr>
+            <w:pStyle w:val="TOC2"/>
+            <w:tabs>
+              <w:tab w:val="left" w:pos="880"/>
+              <w:tab w:val="right" w:leader="dot" w:pos="9350"/>
+            </w:tabs>
+            <w:rPr>
+              <w:noProof/>
+            </w:rPr>
+          </w:pPr>
+          <w:hyperlink w:anchor="_Toc510544733" w:history="1">
+            <w:r>
+              <w:rPr>
+                <w:rStyle w:val="Hyperlink"/>
+                <w:noProof/>
+              </w:rPr>
+              <w:t>6.4</w:t>
+            </w:r>
+            <w:r>
+              <w:rPr>
+                <w:noProof/>
+              </w:rPr>
+              <w:tab/>
+            </w:r>
+            <w:r>
+              <w:rPr>
+                <w:rStyle w:val="Hyperlink"/>
+                <w:noProof/>
+              </w:rPr>
+              <w:t>Managing Club Section</w:t>
+            </w:r>
+            <w:r>
+              <w:rPr>
+                <w:noProof/>
+                <w:webHidden/>
+              </w:rPr>
+              <w:tab/>
+            </w:r>
+            <w:r>
+              <w:rPr>
+                <w:noProof/>
+                <w:webHidden/>
+              </w:rPr>
+              <w:fldChar w:fldCharType="begin"/>
+            </w:r>
+            <w:r>
+              <w:rPr>
+                <w:noProof/>
+                <w:webHidden/>
+              </w:rPr>
+              <w:instrText xml:space="preserve"> PAGEREF _Toc510544733 \h </w:instrText>
+            </w:r>
+            <w:r>
+              <w:rPr>
+                <w:noProof/>
+                <w:webHidden/>
+              </w:rPr>
+            </w:r>
+            <w:r>
+              <w:rPr>
+                <w:noProof/>
+                <w:webHidden/>
+              </w:rPr>
+              <w:fldChar w:fldCharType="separate"/>
+            </w:r>
+            <w:r>
+              <w:rPr>
+                <w:noProof/>
+                <w:webHidden/>
+              </w:rPr>
+              <w:t>19</w:t>
+            </w:r>
+            <w:r>
+              <w:rPr>
+                <w:noProof/>
+                <w:webHidden/>
+              </w:rPr>
+              <w:fldChar w:fldCharType="end"/>
+            </w:r>
+          </w:hyperlink>
+        </w:p>
+        <w:p>
+          <w:pPr>
+            <w:pStyle w:val="TOC2"/>
+            <w:tabs>
+              <w:tab w:val="left" w:pos="880"/>
+              <w:tab w:val="right" w:leader="dot" w:pos="9350"/>
+            </w:tabs>
+            <w:rPr>
+              <w:noProof/>
+            </w:rPr>
+          </w:pPr>
+          <w:hyperlink w:anchor="_Toc510544734" w:history="1">
+            <w:r>
+              <w:rPr>
+                <w:rStyle w:val="Hyperlink"/>
+                <w:noProof/>
+              </w:rPr>
+              <w:t>6.5</w:t>
+            </w:r>
+            <w:r>
+              <w:rPr>
+                <w:noProof/>
+              </w:rPr>
+              <w:tab/>
+            </w:r>
+            <w:r>
+              <w:rPr>
+                <w:rStyle w:val="Hyperlink"/>
+                <w:noProof/>
+              </w:rPr>
+              <w:t>Database Diagram</w:t>
+            </w:r>
+            <w:r>
+              <w:rPr>
+                <w:noProof/>
+                <w:webHidden/>
+              </w:rPr>
+              <w:tab/>
+            </w:r>
+            <w:r>
+              <w:rPr>
+                <w:noProof/>
+                <w:webHidden/>
+              </w:rPr>
+              <w:fldChar w:fldCharType="begin"/>
+            </w:r>
+            <w:r>
+              <w:rPr>
+                <w:noProof/>
+                <w:webHidden/>
+              </w:rPr>
+              <w:instrText xml:space="preserve"> PAGEREF _Toc510544734 \h </w:instrText>
+            </w:r>
+            <w:r>
+              <w:rPr>
+                <w:noProof/>
+                <w:webHidden/>
+              </w:rPr>
+            </w:r>
+            <w:r>
+              <w:rPr>
+                <w:noProof/>
+                <w:webHidden/>
+              </w:rPr>
+              <w:fldChar w:fldCharType="separate"/>
+            </w:r>
+            <w:r>
+              <w:rPr>
+                <w:noProof/>
+                <w:webHidden/>
+              </w:rPr>
+              <w:t>20</w:t>
             </w:r>
             <w:r>
               <w:rPr>
@@ -4265,7 +4717,7 @@
               <w:noProof/>
             </w:rPr>
           </w:pPr>
-          <w:hyperlink w:anchor="_Toc510469059" w:history="1">
+          <w:hyperlink w:anchor="_Toc510544735" w:history="1">
             <w:r>
               <w:rPr>
                 <w:rStyle w:val="Hyperlink"/>
@@ -4305,7 +4757,7 @@
                 <w:noProof/>
                 <w:webHidden/>
               </w:rPr>
-              <w:instrText xml:space="preserve"> PAGEREF _Toc510469059 \h </w:instrText>
+              <w:instrText xml:space="preserve"> PAGEREF _Toc510544735 \h </w:instrText>
             </w:r>
             <w:r>
               <w:rPr>
@@ -4325,7 +4777,7 @@
                 <w:noProof/>
                 <w:webHidden/>
               </w:rPr>
-              <w:t>17</w:t>
+              <w:t>21</w:t>
             </w:r>
             <w:r>
               <w:rPr>
@@ -4347,7 +4799,7 @@
               <w:noProof/>
             </w:rPr>
           </w:pPr>
-          <w:hyperlink w:anchor="_Toc510469060" w:history="1">
+          <w:hyperlink w:anchor="_Toc510544736" w:history="1">
             <w:r>
               <w:rPr>
                 <w:rStyle w:val="Hyperlink"/>
@@ -4387,7 +4839,7 @@
                 <w:noProof/>
                 <w:webHidden/>
               </w:rPr>
-              <w:instrText xml:space="preserve"> PAGEREF _Toc510469060 \h </w:instrText>
+              <w:instrText xml:space="preserve"> PAGEREF _Toc510544736 \h </w:instrText>
             </w:r>
             <w:r>
               <w:rPr>
@@ -4407,7 +4859,7 @@
                 <w:noProof/>
                 <w:webHidden/>
               </w:rPr>
-              <w:t>17</w:t>
+              <w:t>21</w:t>
             </w:r>
             <w:r>
               <w:rPr>
@@ -4429,7 +4881,7 @@
               <w:noProof/>
             </w:rPr>
           </w:pPr>
-          <w:hyperlink w:anchor="_Toc510469061" w:history="1">
+          <w:hyperlink w:anchor="_Toc510544737" w:history="1">
             <w:r>
               <w:rPr>
                 <w:rStyle w:val="Hyperlink"/>
@@ -4469,7 +4921,7 @@
                 <w:noProof/>
                 <w:webHidden/>
               </w:rPr>
-              <w:instrText xml:space="preserve"> PAGEREF _Toc510469061 \h </w:instrText>
+              <w:instrText xml:space="preserve"> PAGEREF _Toc510544737 \h </w:instrText>
             </w:r>
             <w:r>
               <w:rPr>
@@ -4489,7 +4941,7 @@
                 <w:noProof/>
                 <w:webHidden/>
               </w:rPr>
-              <w:t>17</w:t>
+              <w:t>21</w:t>
             </w:r>
             <w:r>
               <w:rPr>
@@ -4511,7 +4963,7 @@
               <w:noProof/>
             </w:rPr>
           </w:pPr>
-          <w:hyperlink w:anchor="_Toc510469062" w:history="1">
+          <w:hyperlink w:anchor="_Toc510544738" w:history="1">
             <w:r>
               <w:rPr>
                 <w:rStyle w:val="Hyperlink"/>
@@ -4551,7 +5003,7 @@
                 <w:noProof/>
                 <w:webHidden/>
               </w:rPr>
-              <w:instrText xml:space="preserve"> PAGEREF _Toc510469062 \h </w:instrText>
+              <w:instrText xml:space="preserve"> PAGEREF _Toc510544738 \h </w:instrText>
             </w:r>
             <w:r>
               <w:rPr>
@@ -4571,7 +5023,7 @@
                 <w:noProof/>
                 <w:webHidden/>
               </w:rPr>
-              <w:t>18</w:t>
+              <w:t>22</w:t>
             </w:r>
             <w:r>
               <w:rPr>
@@ -4593,7 +5045,7 @@
               <w:noProof/>
             </w:rPr>
           </w:pPr>
-          <w:hyperlink w:anchor="_Toc510469063" w:history="1">
+          <w:hyperlink w:anchor="_Toc510544739" w:history="1">
             <w:r>
               <w:rPr>
                 <w:rStyle w:val="Hyperlink"/>
@@ -4633,7 +5085,7 @@
                 <w:noProof/>
                 <w:webHidden/>
               </w:rPr>
-              <w:instrText xml:space="preserve"> PAGEREF _Toc510469063 \h </w:instrText>
+              <w:instrText xml:space="preserve"> PAGEREF _Toc510544739 \h </w:instrText>
             </w:r>
             <w:r>
               <w:rPr>
@@ -4653,7 +5105,7 @@
                 <w:noProof/>
                 <w:webHidden/>
               </w:rPr>
-              <w:t>19</w:t>
+              <w:t>23</w:t>
             </w:r>
             <w:r>
               <w:rPr>
@@ -4675,7 +5127,7 @@
               <w:noProof/>
             </w:rPr>
           </w:pPr>
-          <w:hyperlink w:anchor="_Toc510469064" w:history="1">
+          <w:hyperlink w:anchor="_Toc510544740" w:history="1">
             <w:r>
               <w:rPr>
                 <w:rStyle w:val="Hyperlink"/>
@@ -4715,7 +5167,7 @@
                 <w:noProof/>
                 <w:webHidden/>
               </w:rPr>
-              <w:instrText xml:space="preserve"> PAGEREF _Toc510469064 \h </w:instrText>
+              <w:instrText xml:space="preserve"> PAGEREF _Toc510544740 \h </w:instrText>
             </w:r>
             <w:r>
               <w:rPr>
@@ -4735,7 +5187,7 @@
                 <w:noProof/>
                 <w:webHidden/>
               </w:rPr>
-              <w:t>19</w:t>
+              <w:t>23</w:t>
             </w:r>
             <w:r>
               <w:rPr>
@@ -4757,7 +5209,7 @@
               <w:noProof/>
             </w:rPr>
           </w:pPr>
-          <w:hyperlink w:anchor="_Toc510469065" w:history="1">
+          <w:hyperlink w:anchor="_Toc510544741" w:history="1">
             <w:r>
               <w:rPr>
                 <w:rStyle w:val="Hyperlink"/>
@@ -4797,7 +5249,7 @@
                 <w:noProof/>
                 <w:webHidden/>
               </w:rPr>
-              <w:instrText xml:space="preserve"> PAGEREF _Toc510469065 \h </w:instrText>
+              <w:instrText xml:space="preserve"> PAGEREF _Toc510544741 \h </w:instrText>
             </w:r>
             <w:r>
               <w:rPr>
@@ -4817,7 +5269,7 @@
                 <w:noProof/>
                 <w:webHidden/>
               </w:rPr>
-              <w:t>20</w:t>
+              <w:t>24</w:t>
             </w:r>
             <w:r>
               <w:rPr>
@@ -4839,7 +5291,7 @@
               <w:noProof/>
             </w:rPr>
           </w:pPr>
-          <w:hyperlink w:anchor="_Toc510469066" w:history="1">
+          <w:hyperlink w:anchor="_Toc510544742" w:history="1">
             <w:r>
               <w:rPr>
                 <w:rStyle w:val="Hyperlink"/>
@@ -4879,7 +5331,7 @@
                 <w:noProof/>
                 <w:webHidden/>
               </w:rPr>
-              <w:instrText xml:space="preserve"> PAGEREF _Toc510469066 \h </w:instrText>
+              <w:instrText xml:space="preserve"> PAGEREF _Toc510544742 \h </w:instrText>
             </w:r>
             <w:r>
               <w:rPr>
@@ -4899,7 +5351,7 @@
                 <w:noProof/>
                 <w:webHidden/>
               </w:rPr>
-              <w:t>21</w:t>
+              <w:t>25</w:t>
             </w:r>
             <w:r>
               <w:rPr>
@@ -4921,7 +5373,7 @@
               <w:noProof/>
             </w:rPr>
           </w:pPr>
-          <w:hyperlink w:anchor="_Toc510469067" w:history="1">
+          <w:hyperlink w:anchor="_Toc510544743" w:history="1">
             <w:r>
               <w:rPr>
                 <w:rStyle w:val="Hyperlink"/>
@@ -4961,7 +5413,7 @@
                 <w:noProof/>
                 <w:webHidden/>
               </w:rPr>
-              <w:instrText xml:space="preserve"> PAGEREF _Toc510469067 \h </w:instrText>
+              <w:instrText xml:space="preserve"> PAGEREF _Toc510544743 \h </w:instrText>
             </w:r>
             <w:r>
               <w:rPr>
@@ -4981,7 +5433,7 @@
                 <w:noProof/>
                 <w:webHidden/>
               </w:rPr>
-              <w:t>21</w:t>
+              <w:t>25</w:t>
             </w:r>
             <w:r>
               <w:rPr>
@@ -5003,7 +5455,7 @@
               <w:noProof/>
             </w:rPr>
           </w:pPr>
-          <w:hyperlink w:anchor="_Toc510469068" w:history="1">
+          <w:hyperlink w:anchor="_Toc510544744" w:history="1">
             <w:r>
               <w:rPr>
                 <w:rStyle w:val="Hyperlink"/>
@@ -5043,7 +5495,7 @@
                 <w:noProof/>
                 <w:webHidden/>
               </w:rPr>
-              <w:instrText xml:space="preserve"> PAGEREF _Toc510469068 \h </w:instrText>
+              <w:instrText xml:space="preserve"> PAGEREF _Toc510544744 \h </w:instrText>
             </w:r>
             <w:r>
               <w:rPr>
@@ -5063,7 +5515,7 @@
                 <w:noProof/>
                 <w:webHidden/>
               </w:rPr>
-              <w:t>22</w:t>
+              <w:t>26</w:t>
             </w:r>
             <w:r>
               <w:rPr>
@@ -5116,9 +5568,8 @@
         </w:pBdr>
         <w:ind w:left="0" w:firstLine="0"/>
       </w:pPr>
-      <w:bookmarkStart w:id="1" w:name="_Toc510469027"/>
-      <w:r>
-        <w:lastRenderedPageBreak/>
+      <w:bookmarkStart w:id="1" w:name="_Toc510544698"/>
+      <w:r>
         <w:t>Preface</w:t>
       </w:r>
       <w:bookmarkEnd w:id="1"/>
@@ -5128,13 +5579,7 @@
         <w:ind w:firstLine="432"/>
       </w:pPr>
       <w:r>
-        <w:t xml:space="preserve">This is version 0.1 of the requirements documentation for the Android-based </w:t>
-      </w:r>
-      <w:r>
-        <w:t>Crimson Clubs</w:t>
-      </w:r>
-      <w:r>
-        <w:t xml:space="preserve"> application. This document is intended for developers and user to guide them through the process of development during the course of the project.</w:t>
+        <w:t>This is the second version of the document for design and requirements for the application “Crimson Clubs”. This is an android and web-based application which is focused on helping clubs, organizations, intramurals, and their members in anything related to that organization. This document is designed to help developers and anyone else interested in understanding the project at all levels, from requirements, to design, to implementation.</w:t>
       </w:r>
     </w:p>
     <w:p>
@@ -5149,7 +5594,7 @@
         </w:pBdr>
         <w:ind w:left="360"/>
       </w:pPr>
-      <w:bookmarkStart w:id="2" w:name="_Toc510469028"/>
+      <w:bookmarkStart w:id="2" w:name="_Toc510544699"/>
       <w:r>
         <w:t>Introduction</w:t>
       </w:r>
@@ -5174,7 +5619,7 @@
         <w:pStyle w:val="Heading2"/>
         <w:ind w:left="630"/>
       </w:pPr>
-      <w:bookmarkStart w:id="3" w:name="_Toc510469029"/>
+      <w:bookmarkStart w:id="3" w:name="_Toc510544700"/>
       <w:r>
         <w:t>2.1</w:t>
       </w:r>
@@ -5197,7 +5642,7 @@
         <w:pStyle w:val="Heading2"/>
         <w:ind w:left="630"/>
       </w:pPr>
-      <w:bookmarkStart w:id="4" w:name="_Toc510469030"/>
+      <w:bookmarkStart w:id="4" w:name="_Toc510544701"/>
       <w:r>
         <w:t>2.2</w:t>
       </w:r>
@@ -5218,7 +5663,15 @@
         <w:t>project</w:t>
       </w:r>
       <w:r>
-        <w:t xml:space="preserve"> includes many things that will be useful to those people within those organizations. It will include the ability to send and receive push notifications and emails to your phone, the ability to search and join clubs that you might want to join. Also, events can be created and sent to a calendar for the members of an organization and those members will be able to view a single club’s calendar of events, or also merge all of their club’s calendars into one personal calendar.</w:t>
+        <w:t xml:space="preserve"> includes many things that will be useful to those people within those organizations. It will include the ability to send and receive push notifications and emails to your phone, the ability to search and join clubs that you might want to join. Also, events can be created and sent to a calendar for the members of an organization and those members will be able to view a single club’s calendar of events, or also merge </w:t>
+      </w:r>
+      <w:proofErr w:type="gramStart"/>
+      <w:r>
+        <w:t>all of</w:t>
+      </w:r>
+      <w:proofErr w:type="gramEnd"/>
+      <w:r>
+        <w:t xml:space="preserve"> their club’s calendars into one personal calendar.</w:t>
       </w:r>
     </w:p>
     <w:p>
@@ -5226,7 +5679,7 @@
         <w:pStyle w:val="Heading2"/>
         <w:ind w:left="630"/>
       </w:pPr>
-      <w:bookmarkStart w:id="5" w:name="_Toc510469031"/>
+      <w:bookmarkStart w:id="5" w:name="_Toc510544702"/>
       <w:r>
         <w:t>2.3</w:t>
       </w:r>
@@ -5258,7 +5711,7 @@
         <w:pStyle w:val="Heading2"/>
         <w:ind w:left="630"/>
       </w:pPr>
-      <w:bookmarkStart w:id="6" w:name="_Toc510469032"/>
+      <w:bookmarkStart w:id="6" w:name="_Toc510544703"/>
       <w:r>
         <w:t>2.4</w:t>
       </w:r>
@@ -5311,7 +5764,6 @@
         <w:rPr>
           <w:u w:val="single"/>
         </w:rPr>
-        <w:lastRenderedPageBreak/>
         <w:t>Application framework:</w:t>
       </w:r>
       <w:r>
@@ -5367,7 +5819,7 @@
         <w:pStyle w:val="Heading2"/>
         <w:ind w:left="630"/>
       </w:pPr>
-      <w:bookmarkStart w:id="7" w:name="_Toc510469033"/>
+      <w:bookmarkStart w:id="7" w:name="_Toc510544704"/>
       <w:r>
         <w:t>2.5</w:t>
       </w:r>
@@ -5382,7 +5834,7 @@
         <w:pStyle w:val="Heading2"/>
         <w:ind w:left="1350" w:firstLine="90"/>
       </w:pPr>
-      <w:bookmarkStart w:id="8" w:name="_Toc510469034"/>
+      <w:bookmarkStart w:id="8" w:name="_Toc510544705"/>
       <w:r>
         <w:t>2.5.1</w:t>
       </w:r>
@@ -5488,7 +5940,15 @@
         <w:ind w:left="2970"/>
       </w:pPr>
       <w:r>
-        <w:t>A normal user will be able to join any group that is open, and will be able to request entrance into any group that is currently closed, and will be added pending the acceptance of an administrator.</w:t>
+        <w:t xml:space="preserve">A normal user will be able to join any group that is </w:t>
+      </w:r>
+      <w:proofErr w:type="gramStart"/>
+      <w:r>
+        <w:t>open, and</w:t>
+      </w:r>
+      <w:proofErr w:type="gramEnd"/>
+      <w:r>
+        <w:t xml:space="preserve"> will be able to request entrance into any group that is currently closed, and will be added pending the acceptance of an administrator.</w:t>
       </w:r>
     </w:p>
     <w:p>
@@ -5497,7 +5957,15 @@
         <w:ind w:left="2970"/>
       </w:pPr>
       <w:r>
-        <w:t>A user will also be able to leave a group at any time regardless of whether or not the group is closed.</w:t>
+        <w:t xml:space="preserve">A user will also be able to leave a group at any time regardless of </w:t>
+      </w:r>
+      <w:proofErr w:type="gramStart"/>
+      <w:r>
+        <w:t>whether or not</w:t>
+      </w:r>
+      <w:proofErr w:type="gramEnd"/>
+      <w:r>
+        <w:t xml:space="preserve"> the group is closed.</w:t>
       </w:r>
     </w:p>
     <w:p>
@@ -5505,7 +5973,7 @@
         <w:pStyle w:val="Heading2"/>
         <w:ind w:left="1350" w:firstLine="90"/>
       </w:pPr>
-      <w:bookmarkStart w:id="9" w:name="_Toc510469035"/>
+      <w:bookmarkStart w:id="9" w:name="_Toc510544706"/>
       <w:r>
         <w:t>2.5.2</w:t>
       </w:r>
@@ -5536,7 +6004,15 @@
         <w:ind w:left="2970"/>
       </w:pPr>
       <w:r>
-        <w:t>An admin user has all the same privileges as a normal user, but becomes an admin user when they go to the club page of a page that they are an admin for.</w:t>
+        <w:t xml:space="preserve">An admin user has all the same privileges as a normal </w:t>
+      </w:r>
+      <w:proofErr w:type="gramStart"/>
+      <w:r>
+        <w:t>user, but</w:t>
+      </w:r>
+      <w:proofErr w:type="gramEnd"/>
+      <w:r>
+        <w:t xml:space="preserve"> becomes an admin user when they go to the club page of a page that they are an admin for.</w:t>
       </w:r>
     </w:p>
     <w:p>
@@ -5584,7 +6060,15 @@
         <w:ind w:left="2970"/>
       </w:pPr>
       <w:r>
-        <w:t>The user will be able to add an event for the group and then that event can be added to the group calendar and also push a notification to the group member’s phones.</w:t>
+        <w:t xml:space="preserve">The user will be able to add an event for the group and then that event can be added to the group calendar </w:t>
+      </w:r>
+      <w:proofErr w:type="gramStart"/>
+      <w:r>
+        <w:t>and also</w:t>
+      </w:r>
+      <w:proofErr w:type="gramEnd"/>
+      <w:r>
+        <w:t xml:space="preserve"> push a notification to the group member’s phones.</w:t>
       </w:r>
     </w:p>
     <w:p>
@@ -5608,7 +6092,6 @@
         <w:ind w:left="2970"/>
       </w:pPr>
       <w:r>
-        <w:lastRenderedPageBreak/>
         <w:t>An admin user can approve a user that has requested to join the club.</w:t>
       </w:r>
     </w:p>
@@ -5652,7 +6135,7 @@
           <w:bottom w:val="single" w:sz="6" w:space="1" w:color="auto"/>
         </w:pBdr>
       </w:pPr>
-      <w:bookmarkStart w:id="10" w:name="_Toc510469036"/>
+      <w:bookmarkStart w:id="10" w:name="_Toc510544707"/>
       <w:r>
         <w:t>3</w:t>
       </w:r>
@@ -5669,7 +6152,7 @@
         <w:pStyle w:val="Heading2"/>
         <w:ind w:left="630"/>
       </w:pPr>
-      <w:bookmarkStart w:id="11" w:name="_Toc510469037"/>
+      <w:bookmarkStart w:id="11" w:name="_Toc510544708"/>
       <w:r>
         <w:t>3</w:t>
       </w:r>
@@ -5692,7 +6175,7 @@
         <w:pStyle w:val="Heading2"/>
         <w:ind w:left="1350" w:firstLine="90"/>
       </w:pPr>
-      <w:bookmarkStart w:id="12" w:name="_Toc510469038"/>
+      <w:bookmarkStart w:id="12" w:name="_Toc510544709"/>
       <w:r>
         <w:t>3.1.1</w:t>
       </w:r>
@@ -5841,7 +6324,7 @@
         <w:pStyle w:val="Heading2"/>
         <w:ind w:left="1350" w:firstLine="90"/>
       </w:pPr>
-      <w:bookmarkStart w:id="13" w:name="_Toc510469039"/>
+      <w:bookmarkStart w:id="13" w:name="_Toc510544710"/>
       <w:r>
         <w:t>3.1.2</w:t>
       </w:r>
@@ -5960,7 +6443,7 @@
         <w:pStyle w:val="Heading2"/>
         <w:ind w:left="1350" w:firstLine="90"/>
       </w:pPr>
-      <w:bookmarkStart w:id="14" w:name="_Toc510469040"/>
+      <w:bookmarkStart w:id="14" w:name="_Toc510544711"/>
       <w:r>
         <w:t>3.1.1</w:t>
       </w:r>
@@ -6028,7 +6511,7 @@
           <w:numId w:val="25"/>
         </w:numPr>
       </w:pPr>
-      <w:bookmarkStart w:id="15" w:name="_Toc510469041"/>
+      <w:bookmarkStart w:id="15" w:name="_Toc510544712"/>
       <w:r>
         <w:t>Non-Functional Requirements</w:t>
       </w:r>
@@ -6097,7 +6580,6 @@
         </w:numPr>
       </w:pPr>
       <w:r>
-        <w:lastRenderedPageBreak/>
         <w:t xml:space="preserve">Role base access control will be implemented. </w:t>
       </w:r>
     </w:p>
@@ -6112,7 +6594,7 @@
           <w:bottom w:val="single" w:sz="6" w:space="1" w:color="auto"/>
         </w:pBdr>
       </w:pPr>
-      <w:bookmarkStart w:id="16" w:name="_Toc510469042"/>
+      <w:bookmarkStart w:id="16" w:name="_Toc510544713"/>
       <w:r>
         <w:t>Competition</w:t>
       </w:r>
@@ -6201,9 +6683,11 @@
             <w:tcW w:w="1559" w:type="dxa"/>
           </w:tcPr>
           <w:p>
+            <w:proofErr w:type="spellStart"/>
             <w:r>
               <w:t>SquadFusion</w:t>
             </w:r>
+            <w:proofErr w:type="spellEnd"/>
           </w:p>
         </w:tc>
         <w:tc>
@@ -6263,9 +6747,11 @@
             <w:tcW w:w="1559" w:type="dxa"/>
           </w:tcPr>
           <w:p>
+            <w:proofErr w:type="spellStart"/>
             <w:r>
               <w:t>IMLeagues</w:t>
             </w:r>
+            <w:proofErr w:type="spellEnd"/>
           </w:p>
         </w:tc>
         <w:tc>
@@ -6398,7 +6884,7 @@
           <w:bottom w:val="single" w:sz="6" w:space="1" w:color="auto"/>
         </w:pBdr>
       </w:pPr>
-      <w:bookmarkStart w:id="17" w:name="_Toc510469043"/>
+      <w:bookmarkStart w:id="17" w:name="_Toc510544714"/>
       <w:r>
         <w:t xml:space="preserve">Activity </w:t>
       </w:r>
@@ -6415,7 +6901,7 @@
           <w:numId w:val="12"/>
         </w:numPr>
       </w:pPr>
-      <w:bookmarkStart w:id="18" w:name="_Toc510469044"/>
+      <w:bookmarkStart w:id="18" w:name="_Toc510544715"/>
       <w:r>
         <w:t>Normal User Use Case Diagram</w:t>
       </w:r>
@@ -6474,7 +6960,7 @@
           <w:numId w:val="12"/>
         </w:numPr>
       </w:pPr>
-      <w:bookmarkStart w:id="19" w:name="_Toc510469045"/>
+      <w:bookmarkStart w:id="19" w:name="_Toc510544716"/>
       <w:r>
         <w:t>Admin User Use Case Diagram</w:t>
       </w:r>
@@ -6485,7 +6971,15 @@
         <w:ind w:left="360"/>
       </w:pPr>
       <w:r>
-        <w:t>This use case looks at what the admin of a club can do. They can approve or add users to the club, update information about the club, add events and push notifications to all of the members of the club.</w:t>
+        <w:t xml:space="preserve">This use case looks at what the admin of a club can do. They can approve or add users to the club, update information about the club, add events and push notifications to </w:t>
+      </w:r>
+      <w:proofErr w:type="gramStart"/>
+      <w:r>
+        <w:t>all of</w:t>
+      </w:r>
+      <w:proofErr w:type="gramEnd"/>
+      <w:r>
+        <w:t xml:space="preserve"> the members of the club.</w:t>
       </w:r>
     </w:p>
     <w:p>
@@ -6493,7 +6987,6 @@
         <w:ind w:left="360"/>
       </w:pPr>
       <w:r>
-        <w:lastRenderedPageBreak/>
         <w:pict>
           <v:shape id="_x0000_i1026" type="#_x0000_t75" style="width:310.5pt;height:274.5pt">
             <v:imagedata r:id="rId10" o:title="AdminUserUseCase"/>
@@ -6519,7 +7012,7 @@
           <w:numId w:val="12"/>
         </w:numPr>
       </w:pPr>
-      <w:bookmarkStart w:id="20" w:name="_Toc510469046"/>
+      <w:bookmarkStart w:id="20" w:name="_Toc510544717"/>
       <w:r>
         <w:t>Add Stats Activity</w:t>
       </w:r>
@@ -6547,7 +7040,6 @@
         <w:ind w:left="360"/>
       </w:pPr>
       <w:r>
-        <w:lastRenderedPageBreak/>
         <w:pict>
           <v:shape id="_x0000_i1027" type="#_x0000_t75" style="width:183.75pt;height:256.5pt">
             <v:imagedata r:id="rId11" o:title="add_stats"/>
@@ -6563,7 +7055,7 @@
           <w:numId w:val="12"/>
         </w:numPr>
       </w:pPr>
-      <w:bookmarkStart w:id="21" w:name="_Toc510469047"/>
+      <w:bookmarkStart w:id="21" w:name="_Toc510544718"/>
       <w:r>
         <w:t xml:space="preserve">Add User </w:t>
       </w:r>
@@ -6580,12 +7072,19 @@
         <w:ind w:left="360"/>
       </w:pPr>
       <w:r>
-        <w:t>There are two different types of groups in the app: open and closed groups. Closed groups are used for group that are not publicly available or have some sort or requirements to join, such as intramural teams, honor societies, sororities, or fraternities. For open groups once a user requests to join the group they are immediately added to the group and can access all of its content. For a closed group the user requests to join the group and then must wait for approval by an admin from that group before they are added and can access the group’s content. The admin has the choice to approve or deny any request.</w:t>
-      </w:r>
-    </w:p>
-    <w:p>
-      <w:r>
-        <w:lastRenderedPageBreak/>
+        <w:t xml:space="preserve">There are two different types of groups in the app: open and closed groups. Closed groups are used for group that are not publicly available or have some sort or requirements to join, such as intramural teams, honor societies, sororities, or fraternities. For open groups </w:t>
+      </w:r>
+      <w:proofErr w:type="gramStart"/>
+      <w:r>
+        <w:t>once</w:t>
+      </w:r>
+      <w:proofErr w:type="gramEnd"/>
+      <w:r>
+        <w:t xml:space="preserve"> a user requests to join the group they are immediately added to the group and can access all of its content. For a closed group the user requests to join the group and then must wait for approval by an admin from that group before they are added and can access the group’s content. The admin has the choice to approve or deny any request.</w:t>
+      </w:r>
+    </w:p>
+    <w:p>
+      <w:r>
         <w:pict>
           <v:shape id="_x0000_i1028" type="#_x0000_t75" style="width:247.5pt;height:247.5pt">
             <v:imagedata r:id="rId12" o:title="add_user"/>
@@ -6601,7 +7100,7 @@
           <w:numId w:val="12"/>
         </w:numPr>
       </w:pPr>
-      <w:bookmarkStart w:id="22" w:name="_Toc510469048"/>
+      <w:bookmarkStart w:id="22" w:name="_Toc510544719"/>
       <w:r>
         <w:t>Create Event</w:t>
       </w:r>
@@ -6638,9 +7137,8 @@
           <w:numId w:val="12"/>
         </w:numPr>
       </w:pPr>
-      <w:bookmarkStart w:id="23" w:name="_Toc510469049"/>
-      <w:r>
-        <w:lastRenderedPageBreak/>
+      <w:bookmarkStart w:id="23" w:name="_Toc510544720"/>
+      <w:r>
         <w:t>Create Profile Activity</w:t>
       </w:r>
       <w:r>
@@ -6673,7 +7171,7 @@
           <w:numId w:val="12"/>
         </w:numPr>
       </w:pPr>
-      <w:bookmarkStart w:id="24" w:name="_Toc510469050"/>
+      <w:bookmarkStart w:id="24" w:name="_Toc510544721"/>
       <w:r>
         <w:t>Leave Group Activity</w:t>
       </w:r>
@@ -6687,7 +7185,15 @@
         <w:ind w:left="360"/>
       </w:pPr>
       <w:r>
-        <w:t>At any time a user can select to leave a group. Once they choose to leave the group they will be removed from that group and they will no longer receive notifications from the group or have the group’s events displayed on their personal calendar.</w:t>
+        <w:t xml:space="preserve">At any </w:t>
+      </w:r>
+      <w:proofErr w:type="gramStart"/>
+      <w:r>
+        <w:t>time</w:t>
+      </w:r>
+      <w:proofErr w:type="gramEnd"/>
+      <w:r>
+        <w:t xml:space="preserve"> a user can select to leave a group. Once they choose to leave the group they will be removed from that group and they will no longer receive notifications from the group or have the group’s events displayed on their personal calendar.</w:t>
       </w:r>
     </w:p>
     <w:p>
@@ -6707,9 +7213,8 @@
           <w:numId w:val="12"/>
         </w:numPr>
       </w:pPr>
-      <w:bookmarkStart w:id="25" w:name="_Toc510469051"/>
-      <w:r>
-        <w:lastRenderedPageBreak/>
+      <w:bookmarkStart w:id="25" w:name="_Toc510544722"/>
+      <w:r>
         <w:t>Look at Info Activity</w:t>
       </w:r>
       <w:r>
@@ -6742,7 +7247,7 @@
           <w:numId w:val="12"/>
         </w:numPr>
       </w:pPr>
-      <w:bookmarkStart w:id="26" w:name="_Toc510469052"/>
+      <w:bookmarkStart w:id="26" w:name="_Toc510544723"/>
       <w:r>
         <w:t>Modify Info Activity</w:t>
       </w:r>
@@ -6776,9 +7281,8 @@
           <w:numId w:val="12"/>
         </w:numPr>
       </w:pPr>
-      <w:bookmarkStart w:id="27" w:name="_Toc510469053"/>
-      <w:r>
-        <w:lastRenderedPageBreak/>
+      <w:bookmarkStart w:id="27" w:name="_Toc510544724"/>
+      <w:r>
         <w:t xml:space="preserve">Personal </w:t>
       </w:r>
       <w:r>
@@ -6794,7 +7298,23 @@
         <w:ind w:left="360"/>
       </w:pPr>
       <w:r>
-        <w:t>At any time a user can select to launch their personal calendar. Once launched all of the calendars for groups that they are a member of will be pulled from the database and merged into one calendar where they can view all of their events.</w:t>
+        <w:t xml:space="preserve">At any </w:t>
+      </w:r>
+      <w:proofErr w:type="gramStart"/>
+      <w:r>
+        <w:t>time</w:t>
+      </w:r>
+      <w:proofErr w:type="gramEnd"/>
+      <w:r>
+        <w:t xml:space="preserve"> a user can select to launch their personal calendar. Once launched </w:t>
+      </w:r>
+      <w:proofErr w:type="gramStart"/>
+      <w:r>
+        <w:t>all of</w:t>
+      </w:r>
+      <w:proofErr w:type="gramEnd"/>
+      <w:r>
+        <w:t xml:space="preserve"> the calendars for groups that they are a member of will be pulled from the database and merged into one calendar where they can view all of their events.</w:t>
       </w:r>
     </w:p>
     <w:p>
@@ -6814,7 +7334,7 @@
           <w:numId w:val="12"/>
         </w:numPr>
       </w:pPr>
-      <w:bookmarkStart w:id="28" w:name="_Toc510469054"/>
+      <w:bookmarkStart w:id="28" w:name="_Toc510544725"/>
       <w:r>
         <w:t>Remove User Activity</w:t>
       </w:r>
@@ -6833,7 +7353,6 @@
     </w:p>
     <w:p>
       <w:r>
-        <w:lastRenderedPageBreak/>
         <w:pict>
           <v:shape id="_x0000_i1035" type="#_x0000_t75" style="width:137.25pt;height:232.5pt">
             <v:imagedata r:id="rId19" o:title="remove_user"/>
@@ -6849,7 +7368,7 @@
           <w:numId w:val="12"/>
         </w:numPr>
       </w:pPr>
-      <w:bookmarkStart w:id="29" w:name="_Toc510469055"/>
+      <w:bookmarkStart w:id="29" w:name="_Toc510544726"/>
       <w:r>
         <w:t>Search Clubs Activity</w:t>
       </w:r>
@@ -6883,9 +7402,8 @@
           <w:numId w:val="12"/>
         </w:numPr>
       </w:pPr>
-      <w:bookmarkStart w:id="30" w:name="_Toc510469056"/>
-      <w:r>
-        <w:lastRenderedPageBreak/>
+      <w:bookmarkStart w:id="30" w:name="_Toc510544727"/>
+      <w:r>
         <w:t xml:space="preserve">View </w:t>
       </w:r>
       <w:r>
@@ -6921,7 +7439,7 @@
           <w:numId w:val="12"/>
         </w:numPr>
       </w:pPr>
-      <w:bookmarkStart w:id="31" w:name="_Toc510469057"/>
+      <w:bookmarkStart w:id="31" w:name="_Toc510544728"/>
       <w:r>
         <w:t>Database Diagram</w:t>
       </w:r>
@@ -6932,7 +7450,15 @@
         <w:ind w:left="360"/>
       </w:pPr>
       <w:r>
-        <w:t>A first pass at the database. This model attempts to provide all of the features as simply as possible.</w:t>
+        <w:t xml:space="preserve">A first pass at the database. This model attempts to provide </w:t>
+      </w:r>
+      <w:proofErr w:type="gramStart"/>
+      <w:r>
+        <w:t>all of</w:t>
+      </w:r>
+      <w:proofErr w:type="gramEnd"/>
+      <w:r>
+        <w:t xml:space="preserve"> the features as simply as possible.</w:t>
       </w:r>
     </w:p>
     <w:p>
@@ -6995,17 +7521,35 @@
           <w:bottom w:val="single" w:sz="6" w:space="1" w:color="auto"/>
         </w:pBdr>
       </w:pPr>
-      <w:bookmarkStart w:id="32" w:name="_Toc510469058"/>
-      <w:r>
-        <w:lastRenderedPageBreak/>
+      <w:bookmarkStart w:id="32" w:name="_Toc510544729"/>
+      <w:r>
         <w:t>Class Diagram</w:t>
       </w:r>
       <w:bookmarkEnd w:id="32"/>
     </w:p>
     <w:p>
       <w:pPr>
+        <w:pStyle w:val="Heading2"/>
+        <w:numPr>
+          <w:ilvl w:val="1"/>
+          <w:numId w:val="27"/>
+        </w:numPr>
+      </w:pPr>
+      <w:bookmarkStart w:id="33" w:name="_Toc510544730"/>
+      <w:r>
+        <w:t>Main Class Diagram</w:t>
+      </w:r>
+      <w:bookmarkEnd w:id="33"/>
+    </w:p>
+    <w:p>
+      <w:pPr>
         <w:ind w:left="360"/>
       </w:pPr>
+    </w:p>
+    <w:p>
+      <w:pPr>
+        <w:ind w:left="360"/>
+      </w:pPr>
       <w:r>
         <w:t xml:space="preserve">This class diagram shows the expected classes </w:t>
       </w:r>
@@ -7016,7 +7560,13 @@
         <w:t>used in the Android application</w:t>
       </w:r>
       <w:r>
-        <w:t>. After a login activity, there will be a main activity with a navigation drawer. The navigation drawer will have different options that change the main activity’s current fragment so the user can have a smoother experience while completing the possible tasks. Managing clubs and creating</w:t>
+        <w:t xml:space="preserve">. After a login activity, there will be a main activity with a navigation drawer. The navigation drawer will have different options that change the main activity’s current </w:t>
+      </w:r>
+      <w:r>
+        <w:t>fragment,</w:t>
+      </w:r>
+      <w:r>
+        <w:t xml:space="preserve"> so the user can have a smoother experience while completing the possible tasks. Managing clubs and creating</w:t>
       </w:r>
       <w:r>
         <w:t xml:space="preserve"> events will be in their own activities. The managing club activity will be </w:t>
@@ -7026,6 +7576,9 @@
       </w:r>
       <w:r>
         <w:t>, and the create event will be active from the managing club activity.</w:t>
+      </w:r>
+      <w:r>
+        <w:t xml:space="preserve"> Below, the class diagram is broken up and explains each section in more detail.</w:t>
       </w:r>
     </w:p>
     <w:p/>
@@ -7082,27 +7635,446 @@
     </w:p>
     <w:p/>
     <w:p/>
+    <w:p>
+      <w:pPr>
+        <w:pStyle w:val="Heading2"/>
+        <w:numPr>
+          <w:ilvl w:val="1"/>
+          <w:numId w:val="12"/>
+        </w:numPr>
+      </w:pPr>
+      <w:bookmarkStart w:id="34" w:name="_Toc510544731"/>
+      <w:r>
+        <w:t>Main Activity Section</w:t>
+      </w:r>
+      <w:bookmarkEnd w:id="34"/>
+    </w:p>
+    <w:p/>
+    <w:p>
+      <w:pPr>
+        <w:ind w:left="630"/>
+      </w:pPr>
+      <w:r>
+        <w:t xml:space="preserve">This section of the class diagram primarily deals with setting up and initializing the rest of the application. The </w:t>
+      </w:r>
+      <w:proofErr w:type="spellStart"/>
+      <w:r>
+        <w:t>MainActivity</w:t>
+      </w:r>
+      <w:proofErr w:type="spellEnd"/>
+      <w:r>
+        <w:t xml:space="preserve"> is brought up at launch, and that is used to load </w:t>
+      </w:r>
+      <w:proofErr w:type="gramStart"/>
+      <w:r>
+        <w:t>all of</w:t>
+      </w:r>
+      <w:proofErr w:type="gramEnd"/>
+      <w:r>
+        <w:t xml:space="preserve"> the other fragments that will perform most of the actual functions of the application. Furthermore, the main activity handles login by calling the </w:t>
+      </w:r>
+      <w:proofErr w:type="spellStart"/>
+      <w:r>
+        <w:t>LoginActivity</w:t>
+      </w:r>
+      <w:proofErr w:type="spellEnd"/>
+      <w:r>
+        <w:t xml:space="preserve"> and checking whether the user is logged in when they open the application. The login activity will then be used to log the user in if they are not currently logged in. </w:t>
+      </w:r>
+    </w:p>
+    <w:p/>
+    <w:p>
+      <w:r>
+        <w:rPr>
+          <w:noProof/>
+        </w:rPr>
+        <w:drawing>
+          <wp:inline distT="0" distB="0" distL="0" distR="0">
+            <wp:extent cx="3705225" cy="4457700"/>
+            <wp:effectExtent l="0" t="0" r="9525" b="0"/>
+            <wp:docPr id="11" name="Picture 11" descr="https://raw.githubusercontent.com/amgabriel45/CS495ClubStuff/master/class_sub1.png"/>
+            <wp:cNvGraphicFramePr>
+              <a:graphicFrameLocks xmlns:a="http://schemas.openxmlformats.org/drawingml/2006/main" noChangeAspect="1"/>
+            </wp:cNvGraphicFramePr>
+            <a:graphic xmlns:a="http://schemas.openxmlformats.org/drawingml/2006/main">
+              <a:graphicData uri="http://schemas.openxmlformats.org/drawingml/2006/picture">
+                <pic:pic xmlns:pic="http://schemas.openxmlformats.org/drawingml/2006/picture">
+                  <pic:nvPicPr>
+                    <pic:cNvPr id="0" name="Picture 16" descr="https://raw.githubusercontent.com/amgabriel45/CS495ClubStuff/master/class_sub1.png"/>
+                    <pic:cNvPicPr>
+                      <a:picLocks noChangeAspect="1" noChangeArrowheads="1"/>
+                    </pic:cNvPicPr>
+                  </pic:nvPicPr>
+                  <pic:blipFill>
+                    <a:blip r:embed="rId24">
+                      <a:extLst>
+                        <a:ext uri="{28A0092B-C50C-407E-A947-70E740481C1C}">
+                          <a14:useLocalDpi xmlns:a14="http://schemas.microsoft.com/office/drawing/2010/main" val="0"/>
+                        </a:ext>
+                      </a:extLst>
+                    </a:blip>
+                    <a:srcRect/>
+                    <a:stretch>
+                      <a:fillRect/>
+                    </a:stretch>
+                  </pic:blipFill>
+                  <pic:spPr bwMode="auto">
+                    <a:xfrm>
+                      <a:off x="0" y="0"/>
+                      <a:ext cx="3705225" cy="4457700"/>
+                    </a:xfrm>
+                    <a:prstGeom prst="rect">
+                      <a:avLst/>
+                    </a:prstGeom>
+                    <a:noFill/>
+                    <a:ln>
+                      <a:noFill/>
+                    </a:ln>
+                  </pic:spPr>
+                </pic:pic>
+              </a:graphicData>
+            </a:graphic>
+          </wp:inline>
+        </w:drawing>
+      </w:r>
+    </w:p>
     <w:p/>
     <w:p/>
     <w:p/>
     <w:p/>
     <w:p>
       <w:pPr>
+        <w:pStyle w:val="Heading2"/>
+        <w:numPr>
+          <w:ilvl w:val="1"/>
+          <w:numId w:val="12"/>
+        </w:numPr>
+      </w:pPr>
+      <w:bookmarkStart w:id="35" w:name="_Toc510544732"/>
+      <w:r>
+        <w:t>Fragment Section</w:t>
+      </w:r>
+      <w:bookmarkEnd w:id="35"/>
+    </w:p>
+    <w:p/>
+    <w:p>
+      <w:pPr>
+        <w:ind w:left="630"/>
+      </w:pPr>
+      <w:r>
+        <w:t xml:space="preserve">This section of the class diagram is based on the </w:t>
+      </w:r>
+      <w:proofErr w:type="spellStart"/>
+      <w:r>
+        <w:t>BaseDataFragment</w:t>
+      </w:r>
+      <w:proofErr w:type="spellEnd"/>
+      <w:r>
+        <w:t xml:space="preserve"> and </w:t>
+      </w:r>
+      <w:proofErr w:type="gramStart"/>
+      <w:r>
+        <w:t>all of</w:t>
+      </w:r>
+      <w:proofErr w:type="gramEnd"/>
+      <w:r>
+        <w:t xml:space="preserve"> the other fragments base off of that. The fragments will be the main thing that handles </w:t>
+      </w:r>
+      <w:proofErr w:type="gramStart"/>
+      <w:r>
+        <w:t>all of</w:t>
+      </w:r>
+      <w:proofErr w:type="gramEnd"/>
+      <w:r>
+        <w:t xml:space="preserve"> the processes of the application. The calendar fragment will handle adding and removing events from the calendar for the specific group, </w:t>
+      </w:r>
+      <w:proofErr w:type="gramStart"/>
+      <w:r>
+        <w:t>and also</w:t>
+      </w:r>
+      <w:proofErr w:type="gramEnd"/>
+      <w:r>
+        <w:t xml:space="preserve"> for each person</w:t>
+      </w:r>
+      <w:r>
+        <w:t xml:space="preserve">. After that, the browse events fragment will allow users to search through their events and the events of a specific organization. The Browse Clubs fragment will have the same functionality, but transferred over to deal with clubs, and not events. Lastly, View club and view event fragments will work nearly the same, just with looking at the specifics of a club or an event. These are all </w:t>
+      </w:r>
+      <w:proofErr w:type="spellStart"/>
+      <w:r>
+        <w:t>subfragments</w:t>
+      </w:r>
+      <w:proofErr w:type="spellEnd"/>
+      <w:r>
+        <w:t xml:space="preserve"> of the </w:t>
+      </w:r>
+      <w:proofErr w:type="spellStart"/>
+      <w:r>
+        <w:t>BaseDataFragment</w:t>
+      </w:r>
+      <w:proofErr w:type="spellEnd"/>
+      <w:r>
+        <w:t xml:space="preserve"> and will work to control much of the main functionality of the application.</w:t>
+      </w:r>
+    </w:p>
+    <w:p>
+      <w:pPr>
+        <w:tabs>
+          <w:tab w:val="left" w:pos="3630"/>
+        </w:tabs>
+      </w:pPr>
+    </w:p>
+    <w:p>
+      <w:r>
+        <w:rPr>
+          <w:noProof/>
+        </w:rPr>
+        <w:drawing>
+          <wp:inline distT="0" distB="0" distL="0" distR="0">
+            <wp:extent cx="5943600" cy="3253339"/>
+            <wp:effectExtent l="0" t="0" r="0" b="4445"/>
+            <wp:docPr id="14" name="Picture 14" descr="class_sub2.png"/>
+            <wp:cNvGraphicFramePr>
+              <a:graphicFrameLocks xmlns:a="http://schemas.openxmlformats.org/drawingml/2006/main" noChangeAspect="1"/>
+            </wp:cNvGraphicFramePr>
+            <a:graphic xmlns:a="http://schemas.openxmlformats.org/drawingml/2006/main">
+              <a:graphicData uri="http://schemas.openxmlformats.org/drawingml/2006/picture">
+                <pic:pic xmlns:pic="http://schemas.openxmlformats.org/drawingml/2006/picture">
+                  <pic:nvPicPr>
+                    <pic:cNvPr id="0" name="Picture 18" descr="class_sub2.png"/>
+                    <pic:cNvPicPr>
+                      <a:picLocks noChangeAspect="1" noChangeArrowheads="1"/>
+                    </pic:cNvPicPr>
+                  </pic:nvPicPr>
+                  <pic:blipFill>
+                    <a:blip r:embed="rId25">
+                      <a:extLst>
+                        <a:ext uri="{28A0092B-C50C-407E-A947-70E740481C1C}">
+                          <a14:useLocalDpi xmlns:a14="http://schemas.microsoft.com/office/drawing/2010/main" val="0"/>
+                        </a:ext>
+                      </a:extLst>
+                    </a:blip>
+                    <a:srcRect/>
+                    <a:stretch>
+                      <a:fillRect/>
+                    </a:stretch>
+                  </pic:blipFill>
+                  <pic:spPr bwMode="auto">
+                    <a:xfrm>
+                      <a:off x="0" y="0"/>
+                      <a:ext cx="5943600" cy="3253339"/>
+                    </a:xfrm>
+                    <a:prstGeom prst="rect">
+                      <a:avLst/>
+                    </a:prstGeom>
+                    <a:noFill/>
+                    <a:ln>
+                      <a:noFill/>
+                    </a:ln>
+                  </pic:spPr>
+                </pic:pic>
+              </a:graphicData>
+            </a:graphic>
+          </wp:inline>
+        </w:drawing>
+      </w:r>
+    </w:p>
+    <w:p/>
+    <w:p/>
+    <w:p/>
+    <w:p/>
+    <w:p/>
+    <w:p/>
+    <w:p>
+      <w:pPr>
+        <w:pStyle w:val="Heading2"/>
+        <w:numPr>
+          <w:ilvl w:val="1"/>
+          <w:numId w:val="12"/>
+        </w:numPr>
+      </w:pPr>
+      <w:bookmarkStart w:id="36" w:name="_Toc510544733"/>
+      <w:r>
+        <w:t>Managing Club Section</w:t>
+      </w:r>
+      <w:bookmarkEnd w:id="36"/>
+    </w:p>
+    <w:p/>
+    <w:p>
+      <w:pPr>
+        <w:ind w:left="630"/>
+      </w:pPr>
+      <w:r>
+        <w:t xml:space="preserve">This section of the class diagram mostly pertains to the managing of a club within the application. If a user is an administrator for that specific club, then they will be </w:t>
+      </w:r>
+      <w:r>
+        <w:t>redirected to the manage club activity if they click that button from the view club fragment. From there, they will be able to edit club details, add and remove users within the club, add new events for that club, and anything that an administrator would want to do to help run that organization they are managing. If they wish to create a new event or club, then they will be redirected to the create activity, which will help them to create a new event or a new club if they wish.</w:t>
+      </w:r>
+    </w:p>
+    <w:p/>
+    <w:p>
+      <w:r>
+        <w:rPr>
+          <w:noProof/>
+        </w:rPr>
+        <w:drawing>
+          <wp:inline distT="0" distB="0" distL="0" distR="0">
+            <wp:extent cx="5943600" cy="2479380"/>
+            <wp:effectExtent l="0" t="0" r="0" b="0"/>
+            <wp:docPr id="15" name="Picture 15" descr="class_sub3.png"/>
+            <wp:cNvGraphicFramePr>
+              <a:graphicFrameLocks xmlns:a="http://schemas.openxmlformats.org/drawingml/2006/main" noChangeAspect="1"/>
+            </wp:cNvGraphicFramePr>
+            <a:graphic xmlns:a="http://schemas.openxmlformats.org/drawingml/2006/main">
+              <a:graphicData uri="http://schemas.openxmlformats.org/drawingml/2006/picture">
+                <pic:pic xmlns:pic="http://schemas.openxmlformats.org/drawingml/2006/picture">
+                  <pic:nvPicPr>
+                    <pic:cNvPr id="0" name="Picture 20" descr="class_sub3.png"/>
+                    <pic:cNvPicPr>
+                      <a:picLocks noChangeAspect="1" noChangeArrowheads="1"/>
+                    </pic:cNvPicPr>
+                  </pic:nvPicPr>
+                  <pic:blipFill>
+                    <a:blip r:embed="rId26">
+                      <a:extLst>
+                        <a:ext uri="{28A0092B-C50C-407E-A947-70E740481C1C}">
+                          <a14:useLocalDpi xmlns:a14="http://schemas.microsoft.com/office/drawing/2010/main" val="0"/>
+                        </a:ext>
+                      </a:extLst>
+                    </a:blip>
+                    <a:srcRect/>
+                    <a:stretch>
+                      <a:fillRect/>
+                    </a:stretch>
+                  </pic:blipFill>
+                  <pic:spPr bwMode="auto">
+                    <a:xfrm>
+                      <a:off x="0" y="0"/>
+                      <a:ext cx="5943600" cy="2479380"/>
+                    </a:xfrm>
+                    <a:prstGeom prst="rect">
+                      <a:avLst/>
+                    </a:prstGeom>
+                    <a:noFill/>
+                    <a:ln>
+                      <a:noFill/>
+                    </a:ln>
+                  </pic:spPr>
+                </pic:pic>
+              </a:graphicData>
+            </a:graphic>
+          </wp:inline>
+        </w:drawing>
+      </w:r>
+    </w:p>
+    <w:p/>
+    <w:p/>
+    <w:p/>
+    <w:p/>
+    <w:p/>
+    <w:p/>
+    <w:p/>
+    <w:p/>
+    <w:p/>
+    <w:p>
+      <w:pPr>
+        <w:pStyle w:val="Heading2"/>
+        <w:numPr>
+          <w:ilvl w:val="1"/>
+          <w:numId w:val="12"/>
+        </w:numPr>
+      </w:pPr>
+      <w:bookmarkStart w:id="37" w:name="_Toc510544734"/>
+      <w:r>
+        <w:t>Database Diagram</w:t>
+      </w:r>
+      <w:bookmarkEnd w:id="37"/>
+    </w:p>
+    <w:p/>
+    <w:p>
+      <w:pPr>
+        <w:ind w:left="630"/>
+      </w:pPr>
+      <w:r>
+        <w:t>Next is a breakdown of how the information and data is going to be stored internally within the app. There will be a base Organization class, which will have subclasses group, club, and user. These will store information like names, descriptions, Id’s, and any other common information that is necessary. After that, “Stat” is a subclass that inherits from both Group and Club which will handle whatever kind of statistics that are tracked; things such as size, data created, officers, etc. This can then also be used for intramurals to track things related to the team or league; such as record and any stats pertaining to specific sport that they are participating in. Finally, Event is a subclass of statistic and will deal with all the different kind of events that will be created by ay group or team.</w:t>
+      </w:r>
+    </w:p>
+    <w:p>
+      <w:pPr>
+        <w:ind w:left="630"/>
+      </w:pPr>
+    </w:p>
+    <w:p/>
+    <w:p>
+      <w:r>
+        <w:rPr>
+          <w:noProof/>
+        </w:rPr>
+        <w:drawing>
+          <wp:inline distT="0" distB="0" distL="0" distR="0">
+            <wp:extent cx="5943600" cy="4896069"/>
+            <wp:effectExtent l="0" t="0" r="0" b="0"/>
+            <wp:docPr id="10" name="Picture 10"/>
+            <wp:cNvGraphicFramePr>
+              <a:graphicFrameLocks xmlns:a="http://schemas.openxmlformats.org/drawingml/2006/main" noChangeAspect="1"/>
+            </wp:cNvGraphicFramePr>
+            <a:graphic xmlns:a="http://schemas.openxmlformats.org/drawingml/2006/main">
+              <a:graphicData uri="http://schemas.openxmlformats.org/drawingml/2006/picture">
+                <pic:pic xmlns:pic="http://schemas.openxmlformats.org/drawingml/2006/picture">
+                  <pic:nvPicPr>
+                    <pic:cNvPr id="0" name="Picture 14"/>
+                    <pic:cNvPicPr>
+                      <a:picLocks noChangeAspect="1" noChangeArrowheads="1"/>
+                    </pic:cNvPicPr>
+                  </pic:nvPicPr>
+                  <pic:blipFill>
+                    <a:blip r:embed="rId27">
+                      <a:extLst>
+                        <a:ext uri="{28A0092B-C50C-407E-A947-70E740481C1C}">
+                          <a14:useLocalDpi xmlns:a14="http://schemas.microsoft.com/office/drawing/2010/main" val="0"/>
+                        </a:ext>
+                      </a:extLst>
+                    </a:blip>
+                    <a:srcRect/>
+                    <a:stretch>
+                      <a:fillRect/>
+                    </a:stretch>
+                  </pic:blipFill>
+                  <pic:spPr bwMode="auto">
+                    <a:xfrm>
+                      <a:off x="0" y="0"/>
+                      <a:ext cx="5943600" cy="4896069"/>
+                    </a:xfrm>
+                    <a:prstGeom prst="rect">
+                      <a:avLst/>
+                    </a:prstGeom>
+                    <a:noFill/>
+                    <a:ln>
+                      <a:noFill/>
+                    </a:ln>
+                  </pic:spPr>
+                </pic:pic>
+              </a:graphicData>
+            </a:graphic>
+          </wp:inline>
+        </w:drawing>
+      </w:r>
+    </w:p>
+    <w:p>
+      <w:pPr>
         <w:pStyle w:val="Heading1"/>
         <w:numPr>
           <w:ilvl w:val="0"/>
-          <w:numId w:val="12"/>
+          <w:numId w:val="27"/>
         </w:numPr>
         <w:pBdr>
           <w:bottom w:val="single" w:sz="6" w:space="1" w:color="auto"/>
         </w:pBdr>
       </w:pPr>
-      <w:bookmarkStart w:id="33" w:name="_Toc510469059"/>
-      <w:r>
-        <w:lastRenderedPageBreak/>
+      <w:bookmarkStart w:id="38" w:name="_Toc510544735"/>
+      <w:r>
         <w:t>Sequence Diagrams</w:t>
       </w:r>
-      <w:bookmarkEnd w:id="33"/>
+      <w:bookmarkEnd w:id="38"/>
     </w:p>
     <w:p/>
     <w:p>
@@ -7113,11 +8085,11 @@
           <w:numId w:val="26"/>
         </w:numPr>
       </w:pPr>
-      <w:bookmarkStart w:id="34" w:name="_Toc510469060"/>
+      <w:bookmarkStart w:id="39" w:name="_Toc510544736"/>
       <w:r>
         <w:t>Create Profile</w:t>
       </w:r>
-      <w:bookmarkEnd w:id="34"/>
+      <w:bookmarkEnd w:id="39"/>
     </w:p>
     <w:p/>
     <w:p>
@@ -7155,7 +8127,7 @@
                     </pic:cNvPicPr>
                   </pic:nvPicPr>
                   <pic:blipFill>
-                    <a:blip r:embed="rId24" cstate="print">
+                    <a:blip r:embed="rId28" cstate="print">
                       <a:extLst>
                         <a:ext uri="{28A0092B-C50C-407E-A947-70E740481C1C}">
                           <a14:useLocalDpi xmlns:a14="http://schemas.microsoft.com/office/drawing/2010/main" val="0"/>
@@ -7196,16 +8168,24 @@
           <w:numId w:val="26"/>
         </w:numPr>
       </w:pPr>
-      <w:bookmarkStart w:id="35" w:name="_Toc510469061"/>
+      <w:bookmarkStart w:id="40" w:name="_Toc510544737"/>
       <w:r>
         <w:t>User Login</w:t>
       </w:r>
-      <w:bookmarkEnd w:id="35"/>
+      <w:bookmarkEnd w:id="40"/>
     </w:p>
     <w:p/>
     <w:p>
       <w:r>
-        <w:t>When a user first opens the app or website, the app will check to see if they are logged in or not. If not, then the app will connect to the server, the user will then enter their username and password, and if they are both correct and exist in the database, then the login will be successful and they will be directed to the main screen.</w:t>
+        <w:t xml:space="preserve">When a user first opens the app or website, the app will check to see if they are logged in or not. If not, then the app will connect to the server, the user will then enter their username and password, and if they are both correct and exist in the database, then the login will be </w:t>
+      </w:r>
+      <w:proofErr w:type="gramStart"/>
+      <w:r>
+        <w:t>successful</w:t>
+      </w:r>
+      <w:proofErr w:type="gramEnd"/>
+      <w:r>
+        <w:t xml:space="preserve"> and they will be directed to the main screen.</w:t>
       </w:r>
     </w:p>
     <w:p>
@@ -7214,7 +8194,6 @@
           <w:noProof/>
           <w:lang w:eastAsia="ko-KR"/>
         </w:rPr>
-        <w:lastRenderedPageBreak/>
         <w:drawing>
           <wp:inline distT="0" distB="0" distL="0" distR="0">
             <wp:extent cx="5943600" cy="1703832"/>
@@ -7233,7 +8212,7 @@
                     </pic:cNvPicPr>
                   </pic:nvPicPr>
                   <pic:blipFill>
-                    <a:blip r:embed="rId25">
+                    <a:blip r:embed="rId29">
                       <a:extLst>
                         <a:ext uri="{28A0092B-C50C-407E-A947-70E740481C1C}">
                           <a14:useLocalDpi xmlns:a14="http://schemas.microsoft.com/office/drawing/2010/main" val="0"/>
@@ -7275,16 +8254,24 @@
           <w:numId w:val="26"/>
         </w:numPr>
       </w:pPr>
-      <w:bookmarkStart w:id="36" w:name="_Toc510469062"/>
+      <w:bookmarkStart w:id="41" w:name="_Toc510544738"/>
       <w:r>
         <w:t>Join Club</w:t>
       </w:r>
-      <w:bookmarkEnd w:id="36"/>
+      <w:bookmarkEnd w:id="41"/>
     </w:p>
     <w:p/>
     <w:p>
       <w:r>
-        <w:t>As previously stated there are two types of groups in the app open and closed. Open groups are more trivial to join, the user just pushes the request to join button and is added to the group, so the diagram shows the process for joining a closed group. The user first navigates to the club or organization that they are interested in and then pushes the request to join button. This will send a push notification to an admin of the group and the admin can either approve the request or deny it. If the request is denied the user will be notified that their request was denied. If their request was approved then they will be added to the group in the database and then will be notified that they have been added to the group.</w:t>
+        <w:t xml:space="preserve">As previously stated there are two types of groups in the app open and closed. Open groups are more trivial to join, the user just pushes the request to join button and is added to the group, so the diagram shows the process for joining a closed group. The user first navigates to the club or organization that they are interested in and then pushes the request to join button. This will send a push notification to an admin of the group and the admin can either approve the request or deny it. If the request is denied the user will be notified that their request was denied. If their request was </w:t>
+      </w:r>
+      <w:proofErr w:type="gramStart"/>
+      <w:r>
+        <w:t>approved</w:t>
+      </w:r>
+      <w:proofErr w:type="gramEnd"/>
+      <w:r>
+        <w:t xml:space="preserve"> then they will be added to the group in the database and then will be notified that they have been added to the group.</w:t>
       </w:r>
     </w:p>
     <w:p>
@@ -7311,7 +8298,7 @@
                     </pic:cNvPicPr>
                   </pic:nvPicPr>
                   <pic:blipFill>
-                    <a:blip r:embed="rId26" cstate="print">
+                    <a:blip r:embed="rId30" cstate="print">
                       <a:extLst>
                         <a:ext uri="{28A0092B-C50C-407E-A947-70E740481C1C}">
                           <a14:useLocalDpi xmlns:a14="http://schemas.microsoft.com/office/drawing/2010/main" val="0"/>
@@ -7353,12 +8340,11 @@
           <w:numId w:val="26"/>
         </w:numPr>
       </w:pPr>
-      <w:bookmarkStart w:id="37" w:name="_Toc510469063"/>
-      <w:r>
-        <w:lastRenderedPageBreak/>
+      <w:bookmarkStart w:id="42" w:name="_Toc510544739"/>
+      <w:r>
         <w:t>Search Club</w:t>
       </w:r>
-      <w:bookmarkEnd w:id="37"/>
+      <w:bookmarkEnd w:id="42"/>
     </w:p>
     <w:p/>
     <w:p>
@@ -7390,7 +8376,7 @@
                     </pic:cNvPicPr>
                   </pic:nvPicPr>
                   <pic:blipFill>
-                    <a:blip r:embed="rId27">
+                    <a:blip r:embed="rId31">
                       <a:extLst>
                         <a:ext uri="{28A0092B-C50C-407E-A947-70E740481C1C}">
                           <a14:useLocalDpi xmlns:a14="http://schemas.microsoft.com/office/drawing/2010/main" val="0"/>
@@ -7431,16 +8417,24 @@
           <w:numId w:val="26"/>
         </w:numPr>
       </w:pPr>
-      <w:bookmarkStart w:id="38" w:name="_Toc510469064"/>
+      <w:bookmarkStart w:id="43" w:name="_Toc510544740"/>
       <w:r>
         <w:t>Look at Calendar</w:t>
       </w:r>
-      <w:bookmarkEnd w:id="38"/>
+      <w:bookmarkEnd w:id="43"/>
     </w:p>
     <w:p/>
     <w:p>
       <w:r>
-        <w:t>First the user will launch their calendar fragment. The calendar fragment will pull the individual calendars of every group that the user is in from the database. These calendars will then be merged together into one calendar so that the user only needs to look in one place to get the relevant information about events for all of the groups that they are a part of. After they are merged the fragment will display the user’s calendar.</w:t>
+        <w:t xml:space="preserve">First the user will launch their calendar fragment. The calendar fragment will pull the individual calendars of every group that the user is in from the database. These calendars will then be merged together into one calendar so that the user only needs to look in one place to get the relevant information about events for </w:t>
+      </w:r>
+      <w:proofErr w:type="gramStart"/>
+      <w:r>
+        <w:t>all of</w:t>
+      </w:r>
+      <w:proofErr w:type="gramEnd"/>
+      <w:r>
+        <w:t xml:space="preserve"> the groups that they are a part of. After they are merged the fragment will display the user’s calendar.</w:t>
       </w:r>
     </w:p>
     <w:p>
@@ -7449,7 +8443,6 @@
           <w:noProof/>
           <w:lang w:eastAsia="ko-KR"/>
         </w:rPr>
-        <w:lastRenderedPageBreak/>
         <w:drawing>
           <wp:inline distT="0" distB="0" distL="0" distR="0">
             <wp:extent cx="5942058" cy="3214048"/>
@@ -7468,7 +8461,7 @@
                     </pic:cNvPicPr>
                   </pic:nvPicPr>
                   <pic:blipFill>
-                    <a:blip r:embed="rId28">
+                    <a:blip r:embed="rId32">
                       <a:extLst>
                         <a:ext uri="{28A0092B-C50C-407E-A947-70E740481C1C}">
                           <a14:useLocalDpi xmlns:a14="http://schemas.microsoft.com/office/drawing/2010/main" val="0"/>
@@ -7509,11 +8502,11 @@
           <w:numId w:val="26"/>
         </w:numPr>
       </w:pPr>
-      <w:bookmarkStart w:id="39" w:name="_Toc510469065"/>
+      <w:bookmarkStart w:id="44" w:name="_Toc510544741"/>
       <w:r>
         <w:t>Leave Club</w:t>
       </w:r>
-      <w:bookmarkEnd w:id="39"/>
+      <w:bookmarkEnd w:id="44"/>
     </w:p>
     <w:p/>
     <w:p>
@@ -7545,7 +8538,7 @@
                     </pic:cNvPicPr>
                   </pic:nvPicPr>
                   <pic:blipFill>
-                    <a:blip r:embed="rId29" cstate="print">
+                    <a:blip r:embed="rId33" cstate="print">
                       <a:extLst>
                         <a:ext uri="{28A0092B-C50C-407E-A947-70E740481C1C}">
                           <a14:useLocalDpi xmlns:a14="http://schemas.microsoft.com/office/drawing/2010/main" val="0"/>
@@ -7585,17 +8578,24 @@
           <w:numId w:val="26"/>
         </w:numPr>
       </w:pPr>
-      <w:bookmarkStart w:id="40" w:name="_Toc510469066"/>
-      <w:r>
-        <w:lastRenderedPageBreak/>
+      <w:bookmarkStart w:id="45" w:name="_Toc510544742"/>
+      <w:r>
         <w:t>View Event Statistics</w:t>
       </w:r>
-      <w:bookmarkEnd w:id="40"/>
+      <w:bookmarkEnd w:id="45"/>
     </w:p>
     <w:p/>
     <w:p>
       <w:r>
-        <w:t>To view the statistics for a particular event a user must first navigate to the event they wish to view stats for. Then they push the view stats button, this prompts the view event fragment to pull the stats from the database. The stats for the event are then displayed for the user to view. The referee functionality of the app is a lower priority so the scope of the stats that are available will be dependent on the amount of time left to devote to the referee functionality.</w:t>
+        <w:t xml:space="preserve">To view the statistics for a </w:t>
+      </w:r>
+      <w:proofErr w:type="gramStart"/>
+      <w:r>
+        <w:t>particular event</w:t>
+      </w:r>
+      <w:proofErr w:type="gramEnd"/>
+      <w:r>
+        <w:t xml:space="preserve"> a user must first navigate to the event they wish to view stats for. Then they push the view stats button, this prompts the view event fragment to pull the stats from the database. The stats for the event are then displayed for the user to view. The referee functionality of the app is a lower priority so the scope of the stats that are available will be dependent on the amount of time left to devote to the referee functionality.</w:t>
       </w:r>
     </w:p>
     <w:p/>
@@ -7623,7 +8623,7 @@
                     </pic:cNvPicPr>
                   </pic:nvPicPr>
                   <pic:blipFill>
-                    <a:blip r:embed="rId30">
+                    <a:blip r:embed="rId34">
                       <a:extLst>
                         <a:ext uri="{28A0092B-C50C-407E-A947-70E740481C1C}">
                           <a14:useLocalDpi xmlns:a14="http://schemas.microsoft.com/office/drawing/2010/main" val="0"/>
@@ -7666,11 +8666,11 @@
           <w:numId w:val="26"/>
         </w:numPr>
       </w:pPr>
-      <w:bookmarkStart w:id="41" w:name="_Toc510469067"/>
+      <w:bookmarkStart w:id="46" w:name="_Toc510544743"/>
       <w:r>
         <w:t>Create Club</w:t>
       </w:r>
-      <w:bookmarkEnd w:id="41"/>
+      <w:bookmarkEnd w:id="46"/>
     </w:p>
     <w:p/>
     <w:p>
@@ -7683,7 +8683,6 @@
         <w:rPr>
           <w:noProof/>
         </w:rPr>
-        <w:lastRenderedPageBreak/>
         <w:drawing>
           <wp:inline distT="0" distB="0" distL="0" distR="0">
             <wp:extent cx="5943600" cy="2901730"/>
@@ -7702,7 +8701,7 @@
                     </pic:cNvPicPr>
                   </pic:nvPicPr>
                   <pic:blipFill>
-                    <a:blip r:embed="rId31">
+                    <a:blip r:embed="rId35">
                       <a:extLst>
                         <a:ext uri="{28A0092B-C50C-407E-A947-70E740481C1C}">
                           <a14:useLocalDpi xmlns:a14="http://schemas.microsoft.com/office/drawing/2010/main" val="0"/>
@@ -7743,16 +8742,24 @@
           <w:numId w:val="26"/>
         </w:numPr>
       </w:pPr>
-      <w:bookmarkStart w:id="42" w:name="_Toc510469068"/>
+      <w:bookmarkStart w:id="47" w:name="_Toc510544744"/>
       <w:r>
         <w:t>Create Event</w:t>
       </w:r>
-      <w:bookmarkEnd w:id="42"/>
+      <w:bookmarkEnd w:id="47"/>
     </w:p>
     <w:p/>
     <w:p>
       <w:r>
-        <w:t xml:space="preserve">If an administrator user wants to add a new event for their club, firs they must enter the manage club screen for their club. Then they must push the button to add a new event, which will then ask for a name and a description for that event. The event will then be added to the database, and also added to the calendar for the group. </w:t>
+        <w:t xml:space="preserve">If an administrator user wants to add a new event for their club, firs they must enter the manage club screen for their club. Then they must push the button to add a new event, which will then ask for a name and a description for that event. The event will then be added to the database, </w:t>
+      </w:r>
+      <w:proofErr w:type="gramStart"/>
+      <w:r>
+        <w:t>and also</w:t>
+      </w:r>
+      <w:proofErr w:type="gramEnd"/>
+      <w:r>
+        <w:t xml:space="preserve"> added to the calendar for the group. </w:t>
       </w:r>
       <w:r>
         <w:t>After all of that, a message will be passed back saying that the event has been successfully created.</w:t>
@@ -7781,7 +8788,7 @@
                     </pic:cNvPicPr>
                   </pic:nvPicPr>
                   <pic:blipFill>
-                    <a:blip r:embed="rId32">
+                    <a:blip r:embed="rId36">
                       <a:extLst>
                         <a:ext uri="{28A0092B-C50C-407E-A947-70E740481C1C}">
                           <a14:useLocalDpi xmlns:a14="http://schemas.microsoft.com/office/drawing/2010/main" val="0"/>
@@ -7821,7 +8828,7 @@
     <w:p/>
     <w:p/>
     <w:sectPr>
-      <w:footerReference w:type="default" r:id="rId33"/>
+      <w:footerReference w:type="default" r:id="rId37"/>
       <w:pgSz w:w="12240" w:h="15840"/>
       <w:pgMar w:top="1440" w:right="1440" w:bottom="1440" w:left="1440" w:header="720" w:footer="720" w:gutter="0"/>
       <w:pgNumType w:start="0"/>
@@ -8278,6 +9285,119 @@
     </w:lvl>
   </w:abstractNum>
   <w:abstractNum w:abstractNumId="3" w15:restartNumberingAfterBreak="0">
+    <w:nsid w:val="13A72482"/>
+    <w:multiLevelType w:val="multilevel"/>
+    <w:tmpl w:val="B2C6C688"/>
+    <w:lvl w:ilvl="0">
+      <w:start w:val="6"/>
+      <w:numFmt w:val="decimal"/>
+      <w:lvlText w:val="%1"/>
+      <w:lvlJc w:val="left"/>
+      <w:pPr>
+        <w:ind w:left="360" w:hanging="360"/>
+      </w:pPr>
+      <w:rPr>
+        <w:rFonts w:hint="default"/>
+      </w:rPr>
+    </w:lvl>
+    <w:lvl w:ilvl="1">
+      <w:start w:val="1"/>
+      <w:numFmt w:val="decimal"/>
+      <w:lvlText w:val="%1.%2"/>
+      <w:lvlJc w:val="left"/>
+      <w:pPr>
+        <w:ind w:left="1350" w:hanging="720"/>
+      </w:pPr>
+      <w:rPr>
+        <w:rFonts w:hint="default"/>
+      </w:rPr>
+    </w:lvl>
+    <w:lvl w:ilvl="2">
+      <w:start w:val="1"/>
+      <w:numFmt w:val="decimal"/>
+      <w:lvlText w:val="%1.%2.%3"/>
+      <w:lvlJc w:val="left"/>
+      <w:pPr>
+        <w:ind w:left="1980" w:hanging="720"/>
+      </w:pPr>
+      <w:rPr>
+        <w:rFonts w:hint="default"/>
+      </w:rPr>
+    </w:lvl>
+    <w:lvl w:ilvl="3">
+      <w:start w:val="1"/>
+      <w:numFmt w:val="decimal"/>
+      <w:lvlText w:val="%1.%2.%3.%4"/>
+      <w:lvlJc w:val="left"/>
+      <w:pPr>
+        <w:ind w:left="2970" w:hanging="1080"/>
+      </w:pPr>
+      <w:rPr>
+        <w:rFonts w:hint="default"/>
+      </w:rPr>
+    </w:lvl>
+    <w:lvl w:ilvl="4">
+      <w:start w:val="1"/>
+      <w:numFmt w:val="decimal"/>
+      <w:lvlText w:val="%1.%2.%3.%4.%5"/>
+      <w:lvlJc w:val="left"/>
+      <w:pPr>
+        <w:ind w:left="3600" w:hanging="1080"/>
+      </w:pPr>
+      <w:rPr>
+        <w:rFonts w:hint="default"/>
+      </w:rPr>
+    </w:lvl>
+    <w:lvl w:ilvl="5">
+      <w:start w:val="1"/>
+      <w:numFmt w:val="decimal"/>
+      <w:lvlText w:val="%1.%2.%3.%4.%5.%6"/>
+      <w:lvlJc w:val="left"/>
+      <w:pPr>
+        <w:ind w:left="4590" w:hanging="1440"/>
+      </w:pPr>
+      <w:rPr>
+        <w:rFonts w:hint="default"/>
+      </w:rPr>
+    </w:lvl>
+    <w:lvl w:ilvl="6">
+      <w:start w:val="1"/>
+      <w:numFmt w:val="decimal"/>
+      <w:lvlText w:val="%1.%2.%3.%4.%5.%6.%7"/>
+      <w:lvlJc w:val="left"/>
+      <w:pPr>
+        <w:ind w:left="5580" w:hanging="1800"/>
+      </w:pPr>
+      <w:rPr>
+        <w:rFonts w:hint="default"/>
+      </w:rPr>
+    </w:lvl>
+    <w:lvl w:ilvl="7">
+      <w:start w:val="1"/>
+      <w:numFmt w:val="decimal"/>
+      <w:lvlText w:val="%1.%2.%3.%4.%5.%6.%7.%8"/>
+      <w:lvlJc w:val="left"/>
+      <w:pPr>
+        <w:ind w:left="6210" w:hanging="1800"/>
+      </w:pPr>
+      <w:rPr>
+        <w:rFonts w:hint="default"/>
+      </w:rPr>
+    </w:lvl>
+    <w:lvl w:ilvl="8">
+      <w:start w:val="1"/>
+      <w:numFmt w:val="decimal"/>
+      <w:lvlText w:val="%1.%2.%3.%4.%5.%6.%7.%8.%9"/>
+      <w:lvlJc w:val="left"/>
+      <w:pPr>
+        <w:ind w:left="7200" w:hanging="2160"/>
+      </w:pPr>
+      <w:rPr>
+        <w:rFonts w:hint="default"/>
+      </w:rPr>
+    </w:lvl>
+  </w:abstractNum>
+  <w:abstractNum w:abstractNumId="4" w15:restartNumberingAfterBreak="0">
     <w:nsid w:val="1466475A"/>
     <w:multiLevelType w:val="multilevel"/>
     <w:tmpl w:val="3190B9C2"/>
@@ -8390,7 +9510,7 @@
       </w:rPr>
     </w:lvl>
   </w:abstractNum>
-  <w:abstractNum w:abstractNumId="4" w15:restartNumberingAfterBreak="0">
+  <w:abstractNum w:abstractNumId="5" w15:restartNumberingAfterBreak="0">
     <w:nsid w:val="14ED73B9"/>
     <w:multiLevelType w:val="hybridMultilevel"/>
     <w:tmpl w:val="A8B6F6B4"/>
@@ -8479,7 +9599,7 @@
       </w:pPr>
     </w:lvl>
   </w:abstractNum>
-  <w:abstractNum w:abstractNumId="5" w15:restartNumberingAfterBreak="0">
+  <w:abstractNum w:abstractNumId="6" w15:restartNumberingAfterBreak="0">
     <w:nsid w:val="1551017A"/>
     <w:multiLevelType w:val="multilevel"/>
     <w:tmpl w:val="3190B9C2"/>
@@ -8592,7 +9712,7 @@
       </w:rPr>
     </w:lvl>
   </w:abstractNum>
-  <w:abstractNum w:abstractNumId="6" w15:restartNumberingAfterBreak="0">
+  <w:abstractNum w:abstractNumId="7" w15:restartNumberingAfterBreak="0">
     <w:nsid w:val="18F06A1D"/>
     <w:multiLevelType w:val="multilevel"/>
     <w:tmpl w:val="3190B9C2"/>
@@ -8705,7 +9825,7 @@
       </w:rPr>
     </w:lvl>
   </w:abstractNum>
-  <w:abstractNum w:abstractNumId="7" w15:restartNumberingAfterBreak="0">
+  <w:abstractNum w:abstractNumId="8" w15:restartNumberingAfterBreak="0">
     <w:nsid w:val="19C840EC"/>
     <w:multiLevelType w:val="multilevel"/>
     <w:tmpl w:val="27D0D13A"/>
@@ -8826,7 +9946,7 @@
       </w:rPr>
     </w:lvl>
   </w:abstractNum>
-  <w:abstractNum w:abstractNumId="8" w15:restartNumberingAfterBreak="0">
+  <w:abstractNum w:abstractNumId="9" w15:restartNumberingAfterBreak="0">
     <w:nsid w:val="1BB52D51"/>
     <w:multiLevelType w:val="hybridMultilevel"/>
     <w:tmpl w:val="B0BC9E76"/>
@@ -8939,7 +10059,7 @@
       </w:rPr>
     </w:lvl>
   </w:abstractNum>
-  <w:abstractNum w:abstractNumId="9" w15:restartNumberingAfterBreak="0">
+  <w:abstractNum w:abstractNumId="10" w15:restartNumberingAfterBreak="0">
     <w:nsid w:val="1BE27300"/>
     <w:multiLevelType w:val="hybridMultilevel"/>
     <w:tmpl w:val="0E38DB34"/>
@@ -9028,7 +10148,7 @@
       </w:pPr>
     </w:lvl>
   </w:abstractNum>
-  <w:abstractNum w:abstractNumId="10" w15:restartNumberingAfterBreak="0">
+  <w:abstractNum w:abstractNumId="11" w15:restartNumberingAfterBreak="0">
     <w:nsid w:val="1E590536"/>
     <w:multiLevelType w:val="hybridMultilevel"/>
     <w:tmpl w:val="35208324"/>
@@ -9117,7 +10237,7 @@
       </w:pPr>
     </w:lvl>
   </w:abstractNum>
-  <w:abstractNum w:abstractNumId="11" w15:restartNumberingAfterBreak="0">
+  <w:abstractNum w:abstractNumId="12" w15:restartNumberingAfterBreak="0">
     <w:nsid w:val="2570058A"/>
     <w:multiLevelType w:val="multilevel"/>
     <w:tmpl w:val="3190B9C2"/>
@@ -9230,7 +10350,7 @@
       </w:rPr>
     </w:lvl>
   </w:abstractNum>
-  <w:abstractNum w:abstractNumId="12" w15:restartNumberingAfterBreak="0">
+  <w:abstractNum w:abstractNumId="13" w15:restartNumberingAfterBreak="0">
     <w:nsid w:val="2B186CA8"/>
     <w:multiLevelType w:val="multilevel"/>
     <w:tmpl w:val="C3680812"/>
@@ -9351,7 +10471,120 @@
       </w:rPr>
     </w:lvl>
   </w:abstractNum>
-  <w:abstractNum w:abstractNumId="13" w15:restartNumberingAfterBreak="0">
+  <w:abstractNum w:abstractNumId="14" w15:restartNumberingAfterBreak="0">
+    <w:nsid w:val="2C6F48A6"/>
+    <w:multiLevelType w:val="multilevel"/>
+    <w:tmpl w:val="3190B9C2"/>
+    <w:lvl w:ilvl="0">
+      <w:start w:val="4"/>
+      <w:numFmt w:val="decimal"/>
+      <w:lvlText w:val="%1"/>
+      <w:lvlJc w:val="left"/>
+      <w:pPr>
+        <w:ind w:left="360" w:hanging="360"/>
+      </w:pPr>
+      <w:rPr>
+        <w:rFonts w:hint="default"/>
+      </w:rPr>
+    </w:lvl>
+    <w:lvl w:ilvl="1">
+      <w:start w:val="2"/>
+      <w:numFmt w:val="decimal"/>
+      <w:lvlText w:val="%1.%2"/>
+      <w:lvlJc w:val="left"/>
+      <w:pPr>
+        <w:ind w:left="1350" w:hanging="720"/>
+      </w:pPr>
+      <w:rPr>
+        <w:rFonts w:hint="default"/>
+      </w:rPr>
+    </w:lvl>
+    <w:lvl w:ilvl="2">
+      <w:start w:val="1"/>
+      <w:numFmt w:val="decimal"/>
+      <w:lvlText w:val="%1.%2.%3"/>
+      <w:lvlJc w:val="left"/>
+      <w:pPr>
+        <w:ind w:left="1980" w:hanging="720"/>
+      </w:pPr>
+      <w:rPr>
+        <w:rFonts w:hint="default"/>
+      </w:rPr>
+    </w:lvl>
+    <w:lvl w:ilvl="3">
+      <w:start w:val="1"/>
+      <w:numFmt w:val="decimal"/>
+      <w:lvlText w:val="%1.%2.%3.%4"/>
+      <w:lvlJc w:val="left"/>
+      <w:pPr>
+        <w:ind w:left="2970" w:hanging="1080"/>
+      </w:pPr>
+      <w:rPr>
+        <w:rFonts w:hint="default"/>
+      </w:rPr>
+    </w:lvl>
+    <w:lvl w:ilvl="4">
+      <w:start w:val="1"/>
+      <w:numFmt w:val="decimal"/>
+      <w:lvlText w:val="%1.%2.%3.%4.%5"/>
+      <w:lvlJc w:val="left"/>
+      <w:pPr>
+        <w:ind w:left="3600" w:hanging="1080"/>
+      </w:pPr>
+      <w:rPr>
+        <w:rFonts w:hint="default"/>
+      </w:rPr>
+    </w:lvl>
+    <w:lvl w:ilvl="5">
+      <w:start w:val="1"/>
+      <w:numFmt w:val="decimal"/>
+      <w:lvlText w:val="%1.%2.%3.%4.%5.%6"/>
+      <w:lvlJc w:val="left"/>
+      <w:pPr>
+        <w:ind w:left="4590" w:hanging="1440"/>
+      </w:pPr>
+      <w:rPr>
+        <w:rFonts w:hint="default"/>
+      </w:rPr>
+    </w:lvl>
+    <w:lvl w:ilvl="6">
+      <w:start w:val="1"/>
+      <w:numFmt w:val="decimal"/>
+      <w:lvlText w:val="%1.%2.%3.%4.%5.%6.%7"/>
+      <w:lvlJc w:val="left"/>
+      <w:pPr>
+        <w:ind w:left="5580" w:hanging="1800"/>
+      </w:pPr>
+      <w:rPr>
+        <w:rFonts w:hint="default"/>
+      </w:rPr>
+    </w:lvl>
+    <w:lvl w:ilvl="7">
+      <w:start w:val="1"/>
+      <w:numFmt w:val="decimal"/>
+      <w:lvlText w:val="%1.%2.%3.%4.%5.%6.%7.%8"/>
+      <w:lvlJc w:val="left"/>
+      <w:pPr>
+        <w:ind w:left="6210" w:hanging="1800"/>
+      </w:pPr>
+      <w:rPr>
+        <w:rFonts w:hint="default"/>
+      </w:rPr>
+    </w:lvl>
+    <w:lvl w:ilvl="8">
+      <w:start w:val="1"/>
+      <w:numFmt w:val="decimal"/>
+      <w:lvlText w:val="%1.%2.%3.%4.%5.%6.%7.%8.%9"/>
+      <w:lvlJc w:val="left"/>
+      <w:pPr>
+        <w:ind w:left="7200" w:hanging="2160"/>
+      </w:pPr>
+      <w:rPr>
+        <w:rFonts w:hint="default"/>
+      </w:rPr>
+    </w:lvl>
+  </w:abstractNum>
+  <w:abstractNum w:abstractNumId="15" w15:restartNumberingAfterBreak="0">
     <w:nsid w:val="369C4D49"/>
     <w:multiLevelType w:val="hybridMultilevel"/>
     <w:tmpl w:val="D3D2D328"/>
@@ -9440,7 +10673,7 @@
       </w:pPr>
     </w:lvl>
   </w:abstractNum>
-  <w:abstractNum w:abstractNumId="14" w15:restartNumberingAfterBreak="0">
+  <w:abstractNum w:abstractNumId="16" w15:restartNumberingAfterBreak="0">
     <w:nsid w:val="37447CBD"/>
     <w:multiLevelType w:val="multilevel"/>
     <w:tmpl w:val="6EE81344"/>
@@ -9553,7 +10786,120 @@
       </w:rPr>
     </w:lvl>
   </w:abstractNum>
-  <w:abstractNum w:abstractNumId="15" w15:restartNumberingAfterBreak="0">
+  <w:abstractNum w:abstractNumId="17" w15:restartNumberingAfterBreak="0">
+    <w:nsid w:val="406F1133"/>
+    <w:multiLevelType w:val="multilevel"/>
+    <w:tmpl w:val="3190B9C2"/>
+    <w:lvl w:ilvl="0">
+      <w:start w:val="4"/>
+      <w:numFmt w:val="decimal"/>
+      <w:lvlText w:val="%1"/>
+      <w:lvlJc w:val="left"/>
+      <w:pPr>
+        <w:ind w:left="360" w:hanging="360"/>
+      </w:pPr>
+      <w:rPr>
+        <w:rFonts w:hint="default"/>
+      </w:rPr>
+    </w:lvl>
+    <w:lvl w:ilvl="1">
+      <w:start w:val="2"/>
+      <w:numFmt w:val="decimal"/>
+      <w:lvlText w:val="%1.%2"/>
+      <w:lvlJc w:val="left"/>
+      <w:pPr>
+        <w:ind w:left="1350" w:hanging="720"/>
+      </w:pPr>
+      <w:rPr>
+        <w:rFonts w:hint="default"/>
+      </w:rPr>
+    </w:lvl>
+    <w:lvl w:ilvl="2">
+      <w:start w:val="1"/>
+      <w:numFmt w:val="decimal"/>
+      <w:lvlText w:val="%1.%2.%3"/>
+      <w:lvlJc w:val="left"/>
+      <w:pPr>
+        <w:ind w:left="1980" w:hanging="720"/>
+      </w:pPr>
+      <w:rPr>
+        <w:rFonts w:hint="default"/>
+      </w:rPr>
+    </w:lvl>
+    <w:lvl w:ilvl="3">
+      <w:start w:val="1"/>
+      <w:numFmt w:val="decimal"/>
+      <w:lvlText w:val="%1.%2.%3.%4"/>
+      <w:lvlJc w:val="left"/>
+      <w:pPr>
+        <w:ind w:left="2970" w:hanging="1080"/>
+      </w:pPr>
+      <w:rPr>
+        <w:rFonts w:hint="default"/>
+      </w:rPr>
+    </w:lvl>
+    <w:lvl w:ilvl="4">
+      <w:start w:val="1"/>
+      <w:numFmt w:val="decimal"/>
+      <w:lvlText w:val="%1.%2.%3.%4.%5"/>
+      <w:lvlJc w:val="left"/>
+      <w:pPr>
+        <w:ind w:left="3600" w:hanging="1080"/>
+      </w:pPr>
+      <w:rPr>
+        <w:rFonts w:hint="default"/>
+      </w:rPr>
+    </w:lvl>
+    <w:lvl w:ilvl="5">
+      <w:start w:val="1"/>
+      <w:numFmt w:val="decimal"/>
+      <w:lvlText w:val="%1.%2.%3.%4.%5.%6"/>
+      <w:lvlJc w:val="left"/>
+      <w:pPr>
+        <w:ind w:left="4590" w:hanging="1440"/>
+      </w:pPr>
+      <w:rPr>
+        <w:rFonts w:hint="default"/>
+      </w:rPr>
+    </w:lvl>
+    <w:lvl w:ilvl="6">
+      <w:start w:val="1"/>
+      <w:numFmt w:val="decimal"/>
+      <w:lvlText w:val="%1.%2.%3.%4.%5.%6.%7"/>
+      <w:lvlJc w:val="left"/>
+      <w:pPr>
+        <w:ind w:left="5580" w:hanging="1800"/>
+      </w:pPr>
+      <w:rPr>
+        <w:rFonts w:hint="default"/>
+      </w:rPr>
+    </w:lvl>
+    <w:lvl w:ilvl="7">
+      <w:start w:val="1"/>
+      <w:numFmt w:val="decimal"/>
+      <w:lvlText w:val="%1.%2.%3.%4.%5.%6.%7.%8"/>
+      <w:lvlJc w:val="left"/>
+      <w:pPr>
+        <w:ind w:left="6210" w:hanging="1800"/>
+      </w:pPr>
+      <w:rPr>
+        <w:rFonts w:hint="default"/>
+      </w:rPr>
+    </w:lvl>
+    <w:lvl w:ilvl="8">
+      <w:start w:val="1"/>
+      <w:numFmt w:val="decimal"/>
+      <w:lvlText w:val="%1.%2.%3.%4.%5.%6.%7.%8.%9"/>
+      <w:lvlJc w:val="left"/>
+      <w:pPr>
+        <w:ind w:left="7200" w:hanging="2160"/>
+      </w:pPr>
+      <w:rPr>
+        <w:rFonts w:hint="default"/>
+      </w:rPr>
+    </w:lvl>
+  </w:abstractNum>
+  <w:abstractNum w:abstractNumId="18" w15:restartNumberingAfterBreak="0">
     <w:nsid w:val="40FA0AE7"/>
     <w:multiLevelType w:val="hybridMultilevel"/>
     <w:tmpl w:val="4314E678"/>
@@ -9642,7 +10988,7 @@
       </w:pPr>
     </w:lvl>
   </w:abstractNum>
-  <w:abstractNum w:abstractNumId="16" w15:restartNumberingAfterBreak="0">
+  <w:abstractNum w:abstractNumId="19" w15:restartNumberingAfterBreak="0">
     <w:nsid w:val="48330987"/>
     <w:multiLevelType w:val="multilevel"/>
     <w:tmpl w:val="3190B9C2"/>
@@ -9755,7 +11101,7 @@
       </w:rPr>
     </w:lvl>
   </w:abstractNum>
-  <w:abstractNum w:abstractNumId="17" w15:restartNumberingAfterBreak="0">
+  <w:abstractNum w:abstractNumId="20" w15:restartNumberingAfterBreak="0">
     <w:nsid w:val="4D592771"/>
     <w:multiLevelType w:val="multilevel"/>
     <w:tmpl w:val="A7EC8712"/>
@@ -9868,7 +11214,7 @@
       </w:rPr>
     </w:lvl>
   </w:abstractNum>
-  <w:abstractNum w:abstractNumId="18" w15:restartNumberingAfterBreak="0">
+  <w:abstractNum w:abstractNumId="21" w15:restartNumberingAfterBreak="0">
     <w:nsid w:val="53616E98"/>
     <w:multiLevelType w:val="hybridMultilevel"/>
     <w:tmpl w:val="1D78F1C2"/>
@@ -9957,7 +11303,7 @@
       </w:pPr>
     </w:lvl>
   </w:abstractNum>
-  <w:abstractNum w:abstractNumId="19" w15:restartNumberingAfterBreak="0">
+  <w:abstractNum w:abstractNumId="22" w15:restartNumberingAfterBreak="0">
     <w:nsid w:val="57534E32"/>
     <w:multiLevelType w:val="multilevel"/>
     <w:tmpl w:val="3190B9C2"/>
@@ -10070,7 +11416,120 @@
       </w:rPr>
     </w:lvl>
   </w:abstractNum>
-  <w:abstractNum w:abstractNumId="20" w15:restartNumberingAfterBreak="0">
+  <w:abstractNum w:abstractNumId="23" w15:restartNumberingAfterBreak="0">
+    <w:nsid w:val="57883BE5"/>
+    <w:multiLevelType w:val="multilevel"/>
+    <w:tmpl w:val="3190B9C2"/>
+    <w:lvl w:ilvl="0">
+      <w:start w:val="4"/>
+      <w:numFmt w:val="decimal"/>
+      <w:lvlText w:val="%1"/>
+      <w:lvlJc w:val="left"/>
+      <w:pPr>
+        <w:ind w:left="360" w:hanging="360"/>
+      </w:pPr>
+      <w:rPr>
+        <w:rFonts w:hint="default"/>
+      </w:rPr>
+    </w:lvl>
+    <w:lvl w:ilvl="1">
+      <w:start w:val="2"/>
+      <w:numFmt w:val="decimal"/>
+      <w:lvlText w:val="%1.%2"/>
+      <w:lvlJc w:val="left"/>
+      <w:pPr>
+        <w:ind w:left="1350" w:hanging="720"/>
+      </w:pPr>
+      <w:rPr>
+        <w:rFonts w:hint="default"/>
+      </w:rPr>
+    </w:lvl>
+    <w:lvl w:ilvl="2">
+      <w:start w:val="1"/>
+      <w:numFmt w:val="decimal"/>
+      <w:lvlText w:val="%1.%2.%3"/>
+      <w:lvlJc w:val="left"/>
+      <w:pPr>
+        <w:ind w:left="1980" w:hanging="720"/>
+      </w:pPr>
+      <w:rPr>
+        <w:rFonts w:hint="default"/>
+      </w:rPr>
+    </w:lvl>
+    <w:lvl w:ilvl="3">
+      <w:start w:val="1"/>
+      <w:numFmt w:val="decimal"/>
+      <w:lvlText w:val="%1.%2.%3.%4"/>
+      <w:lvlJc w:val="left"/>
+      <w:pPr>
+        <w:ind w:left="2970" w:hanging="1080"/>
+      </w:pPr>
+      <w:rPr>
+        <w:rFonts w:hint="default"/>
+      </w:rPr>
+    </w:lvl>
+    <w:lvl w:ilvl="4">
+      <w:start w:val="1"/>
+      <w:numFmt w:val="decimal"/>
+      <w:lvlText w:val="%1.%2.%3.%4.%5"/>
+      <w:lvlJc w:val="left"/>
+      <w:pPr>
+        <w:ind w:left="3600" w:hanging="1080"/>
+      </w:pPr>
+      <w:rPr>
+        <w:rFonts w:hint="default"/>
+      </w:rPr>
+    </w:lvl>
+    <w:lvl w:ilvl="5">
+      <w:start w:val="1"/>
+      <w:numFmt w:val="decimal"/>
+      <w:lvlText w:val="%1.%2.%3.%4.%5.%6"/>
+      <w:lvlJc w:val="left"/>
+      <w:pPr>
+        <w:ind w:left="4590" w:hanging="1440"/>
+      </w:pPr>
+      <w:rPr>
+        <w:rFonts w:hint="default"/>
+      </w:rPr>
+    </w:lvl>
+    <w:lvl w:ilvl="6">
+      <w:start w:val="1"/>
+      <w:numFmt w:val="decimal"/>
+      <w:lvlText w:val="%1.%2.%3.%4.%5.%6.%7"/>
+      <w:lvlJc w:val="left"/>
+      <w:pPr>
+        <w:ind w:left="5580" w:hanging="1800"/>
+      </w:pPr>
+      <w:rPr>
+        <w:rFonts w:hint="default"/>
+      </w:rPr>
+    </w:lvl>
+    <w:lvl w:ilvl="7">
+      <w:start w:val="1"/>
+      <w:numFmt w:val="decimal"/>
+      <w:lvlText w:val="%1.%2.%3.%4.%5.%6.%7.%8"/>
+      <w:lvlJc w:val="left"/>
+      <w:pPr>
+        <w:ind w:left="6210" w:hanging="1800"/>
+      </w:pPr>
+      <w:rPr>
+        <w:rFonts w:hint="default"/>
+      </w:rPr>
+    </w:lvl>
+    <w:lvl w:ilvl="8">
+      <w:start w:val="1"/>
+      <w:numFmt w:val="decimal"/>
+      <w:lvlText w:val="%1.%2.%3.%4.%5.%6.%7.%8.%9"/>
+      <w:lvlJc w:val="left"/>
+      <w:pPr>
+        <w:ind w:left="7200" w:hanging="2160"/>
+      </w:pPr>
+      <w:rPr>
+        <w:rFonts w:hint="default"/>
+      </w:rPr>
+    </w:lvl>
+  </w:abstractNum>
+  <w:abstractNum w:abstractNumId="24" w15:restartNumberingAfterBreak="0">
     <w:nsid w:val="59A71896"/>
     <w:multiLevelType w:val="multilevel"/>
     <w:tmpl w:val="0409001F"/>
@@ -10156,7 +11615,7 @@
       </w:pPr>
     </w:lvl>
   </w:abstractNum>
-  <w:abstractNum w:abstractNumId="21" w15:restartNumberingAfterBreak="0">
+  <w:abstractNum w:abstractNumId="25" w15:restartNumberingAfterBreak="0">
     <w:nsid w:val="5CBB46AA"/>
     <w:multiLevelType w:val="hybridMultilevel"/>
     <w:tmpl w:val="85989D74"/>
@@ -10245,7 +11704,7 @@
       </w:pPr>
     </w:lvl>
   </w:abstractNum>
-  <w:abstractNum w:abstractNumId="22" w15:restartNumberingAfterBreak="0">
+  <w:abstractNum w:abstractNumId="26" w15:restartNumberingAfterBreak="0">
     <w:nsid w:val="6C63711A"/>
     <w:multiLevelType w:val="multilevel"/>
     <w:tmpl w:val="6EF87C94"/>
@@ -10358,7 +11817,7 @@
       </w:rPr>
     </w:lvl>
   </w:abstractNum>
-  <w:abstractNum w:abstractNumId="23" w15:restartNumberingAfterBreak="0">
+  <w:abstractNum w:abstractNumId="27" w15:restartNumberingAfterBreak="0">
     <w:nsid w:val="6FAD11A5"/>
     <w:multiLevelType w:val="multilevel"/>
     <w:tmpl w:val="3190B9C2"/>
@@ -10471,7 +11930,7 @@
       </w:rPr>
     </w:lvl>
   </w:abstractNum>
-  <w:abstractNum w:abstractNumId="24" w15:restartNumberingAfterBreak="0">
+  <w:abstractNum w:abstractNumId="28" w15:restartNumberingAfterBreak="0">
     <w:nsid w:val="72EE742F"/>
     <w:multiLevelType w:val="multilevel"/>
     <w:tmpl w:val="3190B9C2"/>
@@ -10584,7 +12043,7 @@
       </w:rPr>
     </w:lvl>
   </w:abstractNum>
-  <w:abstractNum w:abstractNumId="25" w15:restartNumberingAfterBreak="0">
+  <w:abstractNum w:abstractNumId="29" w15:restartNumberingAfterBreak="0">
     <w:nsid w:val="7C58060E"/>
     <w:multiLevelType w:val="hybridMultilevel"/>
     <w:tmpl w:val="ADBA566C"/>
@@ -10674,82 +12133,94 @@
     </w:lvl>
   </w:abstractNum>
   <w:num w:numId="1">
+    <w:abstractNumId w:val="10"/>
+  </w:num>
+  <w:num w:numId="2">
+    <w:abstractNumId w:val="29"/>
+  </w:num>
+  <w:num w:numId="3">
+    <w:abstractNumId w:val="13"/>
+  </w:num>
+  <w:num w:numId="4">
+    <w:abstractNumId w:val="24"/>
+  </w:num>
+  <w:num w:numId="5">
+    <w:abstractNumId w:val="21"/>
+  </w:num>
+  <w:num w:numId="6">
+    <w:abstractNumId w:val="25"/>
+  </w:num>
+  <w:num w:numId="7">
+    <w:abstractNumId w:val="15"/>
+  </w:num>
+  <w:num w:numId="8">
+    <w:abstractNumId w:val="8"/>
+  </w:num>
+  <w:num w:numId="9">
     <w:abstractNumId w:val="9"/>
   </w:num>
-  <w:num w:numId="2">
-    <w:abstractNumId w:val="25"/>
-  </w:num>
-  <w:num w:numId="3">
-    <w:abstractNumId w:val="12"/>
-  </w:num>
-  <w:num w:numId="4">
-    <w:abstractNumId w:val="20"/>
-  </w:num>
-  <w:num w:numId="5">
-    <w:abstractNumId w:val="18"/>
-  </w:num>
-  <w:num w:numId="6">
-    <w:abstractNumId w:val="21"/>
-  </w:num>
-  <w:num w:numId="7">
-    <w:abstractNumId w:val="13"/>
-  </w:num>
-  <w:num w:numId="8">
-    <w:abstractNumId w:val="7"/>
-  </w:num>
-  <w:num w:numId="9">
-    <w:abstractNumId w:val="8"/>
-  </w:num>
   <w:num w:numId="10">
-    <w:abstractNumId w:val="4"/>
+    <w:abstractNumId w:val="5"/>
   </w:num>
   <w:num w:numId="11">
-    <w:abstractNumId w:val="22"/>
+    <w:abstractNumId w:val="26"/>
   </w:num>
   <w:num w:numId="12">
     <w:abstractNumId w:val="0"/>
   </w:num>
   <w:num w:numId="13">
-    <w:abstractNumId w:val="3"/>
+    <w:abstractNumId w:val="4"/>
   </w:num>
   <w:num w:numId="14">
-    <w:abstractNumId w:val="10"/>
+    <w:abstractNumId w:val="11"/>
   </w:num>
   <w:num w:numId="15">
-    <w:abstractNumId w:val="15"/>
+    <w:abstractNumId w:val="18"/>
   </w:num>
   <w:num w:numId="16">
-    <w:abstractNumId w:val="5"/>
+    <w:abstractNumId w:val="6"/>
   </w:num>
   <w:num w:numId="17">
     <w:abstractNumId w:val="1"/>
   </w:num>
   <w:num w:numId="18">
+    <w:abstractNumId w:val="22"/>
+  </w:num>
+  <w:num w:numId="19">
     <w:abstractNumId w:val="19"/>
   </w:num>
-  <w:num w:numId="19">
-    <w:abstractNumId w:val="16"/>
-  </w:num>
   <w:num w:numId="20">
-    <w:abstractNumId w:val="6"/>
+    <w:abstractNumId w:val="7"/>
   </w:num>
   <w:num w:numId="21">
-    <w:abstractNumId w:val="24"/>
+    <w:abstractNumId w:val="28"/>
   </w:num>
   <w:num w:numId="22">
     <w:abstractNumId w:val="2"/>
   </w:num>
   <w:num w:numId="23">
-    <w:abstractNumId w:val="11"/>
+    <w:abstractNumId w:val="12"/>
   </w:num>
   <w:num w:numId="24">
-    <w:abstractNumId w:val="23"/>
+    <w:abstractNumId w:val="27"/>
   </w:num>
   <w:num w:numId="25">
+    <w:abstractNumId w:val="16"/>
+  </w:num>
+  <w:num w:numId="26">
+    <w:abstractNumId w:val="20"/>
+  </w:num>
+  <w:num w:numId="27">
+    <w:abstractNumId w:val="3"/>
+  </w:num>
+  <w:num w:numId="28">
     <w:abstractNumId w:val="14"/>
   </w:num>
-  <w:num w:numId="26">
+  <w:num w:numId="29">
     <w:abstractNumId w:val="17"/>
+  </w:num>
+  <w:num w:numId="30">
+    <w:abstractNumId w:val="23"/>
   </w:num>
 </w:numbering>
 </file>
@@ -10877,6 +12348,7 @@
     <w:lsdException w:name="HTML Sample" w:semiHidden="1" w:unhideWhenUsed="1"/>
     <w:lsdException w:name="HTML Typewriter" w:semiHidden="1" w:unhideWhenUsed="1"/>
     <w:lsdException w:name="HTML Variable" w:semiHidden="1" w:unhideWhenUsed="1"/>
+    <w:lsdException w:name="Normal Table" w:semiHidden="1" w:unhideWhenUsed="1"/>
     <w:lsdException w:name="annotation subject" w:semiHidden="1" w:unhideWhenUsed="1"/>
     <w:lsdException w:name="No List" w:semiHidden="1" w:unhideWhenUsed="1"/>
     <w:lsdException w:name="Outline List 1" w:semiHidden="1" w:unhideWhenUsed="1"/>
@@ -10920,8 +12392,10 @@
     <w:lsdException w:name="Table Elegant" w:semiHidden="1" w:unhideWhenUsed="1"/>
     <w:lsdException w:name="Table Professional" w:semiHidden="1" w:unhideWhenUsed="1"/>
     <w:lsdException w:name="Table Subtle 1" w:semiHidden="1" w:unhideWhenUsed="1"/>
+    <w:lsdException w:name="Table Subtle 2" w:semiHidden="1" w:unhideWhenUsed="1"/>
     <w:lsdException w:name="Table Web 1" w:semiHidden="1" w:unhideWhenUsed="1"/>
     <w:lsdException w:name="Table Web 2" w:semiHidden="1" w:unhideWhenUsed="1"/>
+    <w:lsdException w:name="Table Web 3" w:semiHidden="1" w:unhideWhenUsed="1"/>
     <w:lsdException w:name="Balloon Text" w:semiHidden="1" w:unhideWhenUsed="1"/>
     <w:lsdException w:name="Table Grid" w:uiPriority="59"/>
     <w:lsdException w:name="Table Theme" w:semiHidden="1" w:unhideWhenUsed="1"/>
@@ -12428,6 +13902,7 @@
     <w:compatSetting w:name="overrideTableStyleFontSizeAndJustification" w:uri="http://schemas.microsoft.com/office/word" w:val="1"/>
     <w:compatSetting w:name="enableOpenTypeFeatures" w:uri="http://schemas.microsoft.com/office/word" w:val="1"/>
     <w:compatSetting w:name="doNotFlipMirrorIndents" w:uri="http://schemas.microsoft.com/office/word" w:val="1"/>
+    <w:compatSetting w:name="useWord2013TrackBottomHyphenation" w:uri="http://schemas.microsoft.com/office/word" w:val="1"/>
   </w:compat>
   <w:rsids>
     <w:rsidRoot w:val="003250BF"/>
@@ -12444,6 +13919,7 @@
     <w:rsid w:val="00730E35"/>
     <w:rsid w:val="007B69A7"/>
     <w:rsid w:val="008E03E4"/>
+    <w:rsid w:val="009A5D4B"/>
     <w:rsid w:val="00AD6EA1"/>
     <w:rsid w:val="00B27F38"/>
     <w:rsid w:val="00B63F24"/>
@@ -12596,6 +14072,7 @@
     <w:lsdException w:name="HTML Sample" w:semiHidden="1" w:unhideWhenUsed="1"/>
     <w:lsdException w:name="HTML Typewriter" w:semiHidden="1" w:unhideWhenUsed="1"/>
     <w:lsdException w:name="HTML Variable" w:semiHidden="1" w:unhideWhenUsed="1"/>
+    <w:lsdException w:name="Normal Table" w:semiHidden="1" w:unhideWhenUsed="1"/>
     <w:lsdException w:name="annotation subject" w:semiHidden="1" w:unhideWhenUsed="1"/>
     <w:lsdException w:name="No List" w:semiHidden="1" w:unhideWhenUsed="1"/>
     <w:lsdException w:name="Outline List 1" w:semiHidden="1" w:unhideWhenUsed="1"/>
@@ -12639,8 +14116,10 @@
     <w:lsdException w:name="Table Elegant" w:semiHidden="1" w:unhideWhenUsed="1"/>
     <w:lsdException w:name="Table Professional" w:semiHidden="1" w:unhideWhenUsed="1"/>
     <w:lsdException w:name="Table Subtle 1" w:semiHidden="1" w:unhideWhenUsed="1"/>
+    <w:lsdException w:name="Table Subtle 2" w:semiHidden="1" w:unhideWhenUsed="1"/>
     <w:lsdException w:name="Table Web 1" w:semiHidden="1" w:unhideWhenUsed="1"/>
     <w:lsdException w:name="Table Web 2" w:semiHidden="1" w:unhideWhenUsed="1"/>
+    <w:lsdException w:name="Table Web 3" w:semiHidden="1" w:unhideWhenUsed="1"/>
     <w:lsdException w:name="Balloon Text" w:semiHidden="1" w:unhideWhenUsed="1"/>
     <w:lsdException w:name="Table Grid" w:uiPriority="59"/>
     <w:lsdException w:name="Table Theme" w:semiHidden="1" w:unhideWhenUsed="1"/>
@@ -13258,7 +14737,7 @@
 </file>
 
 <file path=customXml/itemProps2.xml><?xml version="1.0" encoding="utf-8"?>
-<ds:datastoreItem xmlns:ds="http://schemas.openxmlformats.org/officeDocument/2006/customXml" ds:itemID="{3C14FD1B-C4A0-4EDB-B88A-85108F13C4ED}">
+<ds:datastoreItem xmlns:ds="http://schemas.openxmlformats.org/officeDocument/2006/customXml" ds:itemID="{C3D96561-2A09-4CF6-B7C8-0760E877BE4F}">
   <ds:schemaRefs>
     <ds:schemaRef ds:uri="http://schemas.openxmlformats.org/officeDocument/2006/bibliography"/>
   </ds:schemaRefs>

</xml_diff>